<commit_message>
Writing Article and Daily Cartoon Update
</commit_message>
<xml_diff>
--- a/Articles/2025/1-Blender-Continued/2-Edit-Mode/1-The-Menus/1-The-Tools-Menu/1-The-Extrude-Tool/The Extrude Tool.docx
+++ b/Articles/2025/1-Blender-Continued/2-Edit-Mode/1-The-Menus/1-The-Tools-Menu/1-The-Extrude-Tool/The Extrude Tool.docx
@@ -12,6 +12,12 @@
     </w:p>
     <w:sdt>
       <w:sdtPr>
+        <w:rPr>
+          <w:rFonts w:asciiTheme="minorHAnsi" w:eastAsiaTheme="minorHAnsi" w:hAnsiTheme="minorHAnsi" w:cstheme="minorBidi"/>
+          <w:color w:val="auto"/>
+          <w:sz w:val="22"/>
+          <w:szCs w:val="22"/>
+        </w:rPr>
         <w:id w:val="-2036338519"/>
         <w:docPartObj>
           <w:docPartGallery w:val="Table of Contents"/>
@@ -20,13 +26,9 @@
       </w:sdtPr>
       <w:sdtEndPr>
         <w:rPr>
-          <w:rFonts w:asciiTheme="minorHAnsi" w:eastAsiaTheme="minorHAnsi" w:hAnsiTheme="minorHAnsi" w:cstheme="minorBidi"/>
           <w:b/>
           <w:bCs/>
           <w:noProof/>
-          <w:color w:val="auto"/>
-          <w:sz w:val="22"/>
-          <w:szCs w:val="22"/>
         </w:rPr>
       </w:sdtEndPr>
       <w:sdtContent>
@@ -45,6 +47,7 @@
               <w:tab w:val="right" w:leader="dot" w:pos="9350"/>
             </w:tabs>
             <w:rPr>
+              <w:rFonts w:eastAsiaTheme="minorEastAsia"/>
               <w:noProof/>
             </w:rPr>
           </w:pPr>
@@ -57,7 +60,7 @@
           <w:r>
             <w:fldChar w:fldCharType="separate"/>
           </w:r>
-          <w:hyperlink w:anchor="_Toc186639125" w:history="1">
+          <w:hyperlink w:anchor="_Toc186715044" w:history="1">
             <w:r>
               <w:rPr>
                 <w:rStyle w:val="Hyperlink"/>
@@ -84,7 +87,7 @@
                 <w:noProof/>
                 <w:webHidden/>
               </w:rPr>
-              <w:instrText xml:space="preserve"> PAGEREF _Toc186639125 \h </w:instrText>
+              <w:instrText xml:space="preserve"> PAGEREF _Toc186715044 \h </w:instrText>
             </w:r>
             <w:r>
               <w:rPr>
@@ -122,10 +125,11 @@
               <w:tab w:val="right" w:leader="dot" w:pos="9350"/>
             </w:tabs>
             <w:rPr>
+              <w:rFonts w:eastAsiaTheme="minorEastAsia"/>
               <w:noProof/>
             </w:rPr>
           </w:pPr>
-          <w:hyperlink w:anchor="_Toc186639126" w:history="1">
+          <w:hyperlink w:anchor="_Toc186715045" w:history="1">
             <w:r>
               <w:rPr>
                 <w:rStyle w:val="Hyperlink"/>
@@ -152,7 +156,7 @@
                 <w:noProof/>
                 <w:webHidden/>
               </w:rPr>
-              <w:instrText xml:space="preserve"> PAGEREF _Toc186639126 \h </w:instrText>
+              <w:instrText xml:space="preserve"> PAGEREF _Toc186715045 \h </w:instrText>
             </w:r>
             <w:r>
               <w:rPr>
@@ -190,10 +194,11 @@
               <w:tab w:val="right" w:leader="dot" w:pos="9350"/>
             </w:tabs>
             <w:rPr>
+              <w:rFonts w:eastAsiaTheme="minorEastAsia"/>
               <w:noProof/>
             </w:rPr>
           </w:pPr>
-          <w:hyperlink w:anchor="_Toc186639127" w:history="1">
+          <w:hyperlink w:anchor="_Toc186715046" w:history="1">
             <w:r>
               <w:rPr>
                 <w:rStyle w:val="Hyperlink"/>
@@ -220,7 +225,7 @@
                 <w:noProof/>
                 <w:webHidden/>
               </w:rPr>
-              <w:instrText xml:space="preserve"> PAGEREF _Toc186639127 \h </w:instrText>
+              <w:instrText xml:space="preserve"> PAGEREF _Toc186715046 \h </w:instrText>
             </w:r>
             <w:r>
               <w:rPr>
@@ -241,6 +246,351 @@
                 <w:webHidden/>
               </w:rPr>
               <w:t>8</w:t>
+            </w:r>
+            <w:r>
+              <w:rPr>
+                <w:noProof/>
+                <w:webHidden/>
+              </w:rPr>
+              <w:fldChar w:fldCharType="end"/>
+            </w:r>
+          </w:hyperlink>
+        </w:p>
+        <w:p>
+          <w:pPr>
+            <w:pStyle w:val="TOC1"/>
+            <w:tabs>
+              <w:tab w:val="right" w:leader="dot" w:pos="9350"/>
+            </w:tabs>
+            <w:rPr>
+              <w:rFonts w:eastAsiaTheme="minorEastAsia"/>
+              <w:noProof/>
+            </w:rPr>
+          </w:pPr>
+          <w:hyperlink w:anchor="_Toc186715047" w:history="1">
+            <w:r>
+              <w:rPr>
+                <w:rStyle w:val="Hyperlink"/>
+                <w:noProof/>
+              </w:rPr>
+              <w:t>The Little Arrow to more Mischief</w:t>
+            </w:r>
+            <w:r>
+              <w:rPr>
+                <w:noProof/>
+                <w:webHidden/>
+              </w:rPr>
+              <w:tab/>
+            </w:r>
+            <w:r>
+              <w:rPr>
+                <w:noProof/>
+                <w:webHidden/>
+              </w:rPr>
+              <w:fldChar w:fldCharType="begin"/>
+            </w:r>
+            <w:r>
+              <w:rPr>
+                <w:noProof/>
+                <w:webHidden/>
+              </w:rPr>
+              <w:instrText xml:space="preserve"> PAGEREF _Toc186715047 \h </w:instrText>
+            </w:r>
+            <w:r>
+              <w:rPr>
+                <w:noProof/>
+                <w:webHidden/>
+              </w:rPr>
+            </w:r>
+            <w:r>
+              <w:rPr>
+                <w:noProof/>
+                <w:webHidden/>
+              </w:rPr>
+              <w:fldChar w:fldCharType="separate"/>
+            </w:r>
+            <w:r>
+              <w:rPr>
+                <w:noProof/>
+                <w:webHidden/>
+              </w:rPr>
+              <w:t>12</w:t>
+            </w:r>
+            <w:r>
+              <w:rPr>
+                <w:noProof/>
+                <w:webHidden/>
+              </w:rPr>
+              <w:fldChar w:fldCharType="end"/>
+            </w:r>
+          </w:hyperlink>
+        </w:p>
+        <w:p>
+          <w:pPr>
+            <w:pStyle w:val="TOC1"/>
+            <w:tabs>
+              <w:tab w:val="right" w:leader="dot" w:pos="9350"/>
+            </w:tabs>
+            <w:rPr>
+              <w:rFonts w:eastAsiaTheme="minorEastAsia"/>
+              <w:noProof/>
+            </w:rPr>
+          </w:pPr>
+          <w:hyperlink w:anchor="_Toc186715048" w:history="1">
+            <w:r>
+              <w:rPr>
+                <w:rStyle w:val="Hyperlink"/>
+                <w:noProof/>
+              </w:rPr>
+              <w:t>Manifold Extruding</w:t>
+            </w:r>
+            <w:r>
+              <w:rPr>
+                <w:noProof/>
+                <w:webHidden/>
+              </w:rPr>
+              <w:tab/>
+            </w:r>
+            <w:r>
+              <w:rPr>
+                <w:noProof/>
+                <w:webHidden/>
+              </w:rPr>
+              <w:fldChar w:fldCharType="begin"/>
+            </w:r>
+            <w:r>
+              <w:rPr>
+                <w:noProof/>
+                <w:webHidden/>
+              </w:rPr>
+              <w:instrText xml:space="preserve"> PAGEREF _Toc186715048 \h </w:instrText>
+            </w:r>
+            <w:r>
+              <w:rPr>
+                <w:noProof/>
+                <w:webHidden/>
+              </w:rPr>
+            </w:r>
+            <w:r>
+              <w:rPr>
+                <w:noProof/>
+                <w:webHidden/>
+              </w:rPr>
+              <w:fldChar w:fldCharType="separate"/>
+            </w:r>
+            <w:r>
+              <w:rPr>
+                <w:noProof/>
+                <w:webHidden/>
+              </w:rPr>
+              <w:t>12</w:t>
+            </w:r>
+            <w:r>
+              <w:rPr>
+                <w:noProof/>
+                <w:webHidden/>
+              </w:rPr>
+              <w:fldChar w:fldCharType="end"/>
+            </w:r>
+          </w:hyperlink>
+        </w:p>
+        <w:p>
+          <w:pPr>
+            <w:pStyle w:val="TOC1"/>
+            <w:tabs>
+              <w:tab w:val="right" w:leader="dot" w:pos="9350"/>
+            </w:tabs>
+            <w:rPr>
+              <w:rFonts w:eastAsiaTheme="minorEastAsia"/>
+              <w:noProof/>
+            </w:rPr>
+          </w:pPr>
+          <w:hyperlink w:anchor="_Toc186715049" w:history="1">
+            <w:r>
+              <w:rPr>
+                <w:rStyle w:val="Hyperlink"/>
+                <w:noProof/>
+              </w:rPr>
+              <w:t>Extrude Along Normals</w:t>
+            </w:r>
+            <w:r>
+              <w:rPr>
+                <w:noProof/>
+                <w:webHidden/>
+              </w:rPr>
+              <w:tab/>
+            </w:r>
+            <w:r>
+              <w:rPr>
+                <w:noProof/>
+                <w:webHidden/>
+              </w:rPr>
+              <w:fldChar w:fldCharType="begin"/>
+            </w:r>
+            <w:r>
+              <w:rPr>
+                <w:noProof/>
+                <w:webHidden/>
+              </w:rPr>
+              <w:instrText xml:space="preserve"> PAGEREF _Toc186715049 \h </w:instrText>
+            </w:r>
+            <w:r>
+              <w:rPr>
+                <w:noProof/>
+                <w:webHidden/>
+              </w:rPr>
+            </w:r>
+            <w:r>
+              <w:rPr>
+                <w:noProof/>
+                <w:webHidden/>
+              </w:rPr>
+              <w:fldChar w:fldCharType="separate"/>
+            </w:r>
+            <w:r>
+              <w:rPr>
+                <w:noProof/>
+                <w:webHidden/>
+              </w:rPr>
+              <w:t>13</w:t>
+            </w:r>
+            <w:r>
+              <w:rPr>
+                <w:noProof/>
+                <w:webHidden/>
+              </w:rPr>
+              <w:fldChar w:fldCharType="end"/>
+            </w:r>
+          </w:hyperlink>
+        </w:p>
+        <w:p>
+          <w:pPr>
+            <w:pStyle w:val="TOC1"/>
+            <w:tabs>
+              <w:tab w:val="right" w:leader="dot" w:pos="9350"/>
+            </w:tabs>
+            <w:rPr>
+              <w:rFonts w:eastAsiaTheme="minorEastAsia"/>
+              <w:noProof/>
+            </w:rPr>
+          </w:pPr>
+          <w:hyperlink w:anchor="_Toc186715050" w:history="1">
+            <w:r>
+              <w:rPr>
+                <w:rStyle w:val="Hyperlink"/>
+                <w:noProof/>
+              </w:rPr>
+              <w:t>Extrude Individual</w:t>
+            </w:r>
+            <w:r>
+              <w:rPr>
+                <w:noProof/>
+                <w:webHidden/>
+              </w:rPr>
+              <w:tab/>
+            </w:r>
+            <w:r>
+              <w:rPr>
+                <w:noProof/>
+                <w:webHidden/>
+              </w:rPr>
+              <w:fldChar w:fldCharType="begin"/>
+            </w:r>
+            <w:r>
+              <w:rPr>
+                <w:noProof/>
+                <w:webHidden/>
+              </w:rPr>
+              <w:instrText xml:space="preserve"> PAGEREF _Toc186715050 \h </w:instrText>
+            </w:r>
+            <w:r>
+              <w:rPr>
+                <w:noProof/>
+                <w:webHidden/>
+              </w:rPr>
+            </w:r>
+            <w:r>
+              <w:rPr>
+                <w:noProof/>
+                <w:webHidden/>
+              </w:rPr>
+              <w:fldChar w:fldCharType="separate"/>
+            </w:r>
+            <w:r>
+              <w:rPr>
+                <w:noProof/>
+                <w:webHidden/>
+              </w:rPr>
+              <w:t>17</w:t>
+            </w:r>
+            <w:r>
+              <w:rPr>
+                <w:noProof/>
+                <w:webHidden/>
+              </w:rPr>
+              <w:fldChar w:fldCharType="end"/>
+            </w:r>
+          </w:hyperlink>
+        </w:p>
+        <w:p>
+          <w:pPr>
+            <w:pStyle w:val="TOC1"/>
+            <w:tabs>
+              <w:tab w:val="right" w:leader="dot" w:pos="9350"/>
+            </w:tabs>
+            <w:rPr>
+              <w:rFonts w:eastAsiaTheme="minorEastAsia"/>
+              <w:noProof/>
+            </w:rPr>
+          </w:pPr>
+          <w:hyperlink w:anchor="_Toc186715051" w:history="1">
+            <w:r>
+              <w:rPr>
+                <w:rStyle w:val="Hyperlink"/>
+                <w:noProof/>
+              </w:rPr>
+              <w:t>Extrude to Cursor</w:t>
+            </w:r>
+            <w:r>
+              <w:rPr>
+                <w:noProof/>
+                <w:webHidden/>
+              </w:rPr>
+              <w:tab/>
+            </w:r>
+            <w:r>
+              <w:rPr>
+                <w:noProof/>
+                <w:webHidden/>
+              </w:rPr>
+              <w:fldChar w:fldCharType="begin"/>
+            </w:r>
+            <w:r>
+              <w:rPr>
+                <w:noProof/>
+                <w:webHidden/>
+              </w:rPr>
+              <w:instrText xml:space="preserve"> PAGEREF _Toc186715051 \h </w:instrText>
+            </w:r>
+            <w:r>
+              <w:rPr>
+                <w:noProof/>
+                <w:webHidden/>
+              </w:rPr>
+            </w:r>
+            <w:r>
+              <w:rPr>
+                <w:noProof/>
+                <w:webHidden/>
+              </w:rPr>
+              <w:fldChar w:fldCharType="separate"/>
+            </w:r>
+            <w:r>
+              <w:rPr>
+                <w:noProof/>
+                <w:webHidden/>
+              </w:rPr>
+              <w:t>18</w:t>
             </w:r>
             <w:r>
               <w:rPr>
@@ -424,7 +774,7 @@
       <w:pPr>
         <w:pStyle w:val="Heading1"/>
       </w:pPr>
-      <w:bookmarkStart w:id="0" w:name="_Toc186639125"/>
+      <w:bookmarkStart w:id="0" w:name="_Toc186715044"/>
       <w:r>
         <w:lastRenderedPageBreak/>
         <w:t>Extrude Region</w:t>
@@ -743,7 +1093,15 @@
     </w:p>
     <w:p>
       <w:r>
-        <w:t>Ok, lets go back to the cube, and sub divide it by right clicking and choosing subdivide from the menu.</w:t>
+        <w:t xml:space="preserve">Ok, </w:t>
+      </w:r>
+      <w:proofErr w:type="spellStart"/>
+      <w:r>
+        <w:t>lets</w:t>
+      </w:r>
+      <w:proofErr w:type="spellEnd"/>
+      <w:r>
+        <w:t xml:space="preserve"> go back to the cube, and sub divide it by right clicking and choosing subdivide from the menu.</w:t>
       </w:r>
     </w:p>
     <w:p>
@@ -999,7 +1357,7 @@
       <w:pPr>
         <w:pStyle w:val="Heading1"/>
       </w:pPr>
-      <w:bookmarkStart w:id="1" w:name="_Toc186639126"/>
+      <w:bookmarkStart w:id="1" w:name="_Toc186715045"/>
       <w:r>
         <w:t>Extruding Edge Mode</w:t>
       </w:r>
@@ -1035,6 +1393,9 @@
     </w:p>
     <w:p>
       <w:r>
+        <w:rPr>
+          <w:noProof/>
+        </w:rPr>
         <w:drawing>
           <wp:inline distT="0" distB="0" distL="0" distR="0" wp14:anchorId="40DF879D" wp14:editId="5A625D7D">
             <wp:extent cx="2724530" cy="724001"/>
@@ -1093,6 +1454,9 @@
     <w:p/>
     <w:p>
       <w:r>
+        <w:rPr>
+          <w:noProof/>
+        </w:rPr>
         <w:lastRenderedPageBreak/>
         <w:drawing>
           <wp:anchor distT="0" distB="0" distL="114300" distR="114300" simplePos="0" relativeHeight="251658240" behindDoc="1" locked="0" layoutInCell="1" allowOverlap="1" wp14:anchorId="64FA6D7C" wp14:editId="5ECEBB53">
@@ -1161,6 +1525,9 @@
     </w:p>
     <w:p>
       <w:r>
+        <w:rPr>
+          <w:noProof/>
+        </w:rPr>
         <w:drawing>
           <wp:inline distT="0" distB="0" distL="0" distR="0" wp14:anchorId="592D0B41" wp14:editId="35A0838E">
             <wp:extent cx="3450231" cy="2381250"/>
@@ -1228,6 +1595,9 @@
     </w:p>
     <w:p>
       <w:r>
+        <w:rPr>
+          <w:noProof/>
+        </w:rPr>
         <w:drawing>
           <wp:inline distT="0" distB="0" distL="0" distR="0" wp14:anchorId="08746CF2" wp14:editId="7BA5B4EE">
             <wp:extent cx="2490421" cy="2907185"/>
@@ -1274,6 +1644,9 @@
     <w:p/>
     <w:p>
       <w:r>
+        <w:rPr>
+          <w:noProof/>
+        </w:rPr>
         <w:lastRenderedPageBreak/>
         <w:drawing>
           <wp:inline distT="0" distB="0" distL="0" distR="0" wp14:anchorId="4EEA10F0" wp14:editId="30188C25">
@@ -1317,7 +1690,7 @@
       <w:pPr>
         <w:pStyle w:val="Heading1"/>
       </w:pPr>
-      <w:bookmarkStart w:id="2" w:name="_Toc186639127"/>
+      <w:bookmarkStart w:id="2" w:name="_Toc186715046"/>
       <w:r>
         <w:t>Extruding a Vertex</w:t>
       </w:r>
@@ -1335,6 +1708,9 @@
     </w:p>
     <w:p>
       <w:r>
+        <w:rPr>
+          <w:noProof/>
+        </w:rPr>
         <w:drawing>
           <wp:inline distT="0" distB="0" distL="0" distR="0" wp14:anchorId="00DCB660" wp14:editId="3668D05B">
             <wp:extent cx="2314574" cy="2430832"/>
@@ -1393,6 +1769,9 @@
     </w:p>
     <w:p>
       <w:r>
+        <w:rPr>
+          <w:noProof/>
+        </w:rPr>
         <w:lastRenderedPageBreak/>
         <w:drawing>
           <wp:inline distT="0" distB="0" distL="0" distR="0" wp14:anchorId="24AEFC55" wp14:editId="681304D2">
@@ -1440,6 +1819,9 @@
     <w:p/>
     <w:p>
       <w:r>
+        <w:rPr>
+          <w:noProof/>
+        </w:rPr>
         <w:drawing>
           <wp:inline distT="0" distB="0" distL="0" distR="0" wp14:anchorId="654DBF7A" wp14:editId="72B79424">
             <wp:extent cx="2543530" cy="2314898"/>
@@ -1491,10 +1873,12 @@
       <w:r>
         <w:t xml:space="preserve"> key for each vertex that you create, and draw out your outline. So, if you have an image that </w:t>
       </w:r>
+      <w:proofErr w:type="spellStart"/>
       <w:proofErr w:type="gramStart"/>
       <w:r>
         <w:t>your</w:t>
       </w:r>
+      <w:proofErr w:type="spellEnd"/>
       <w:proofErr w:type="gramEnd"/>
       <w:r>
         <w:t xml:space="preserve"> are trying to trace along, you can see where you can use this technique to do that.</w:t>
@@ -1502,6 +1886,9 @@
     </w:p>
     <w:p>
       <w:r>
+        <w:rPr>
+          <w:noProof/>
+        </w:rPr>
         <w:drawing>
           <wp:inline distT="0" distB="0" distL="0" distR="0" wp14:anchorId="2825EA29" wp14:editId="5194E90E">
             <wp:extent cx="5391902" cy="3096057"/>
@@ -1547,6 +1934,9 @@
     </w:p>
     <w:p>
       <w:r>
+        <w:rPr>
+          <w:noProof/>
+        </w:rPr>
         <w:drawing>
           <wp:inline distT="0" distB="0" distL="0" distR="0" wp14:anchorId="62663F58" wp14:editId="07990949">
             <wp:extent cx="2581635" cy="943107"/>
@@ -1591,6 +1981,9 @@
     </w:p>
     <w:p>
       <w:r>
+        <w:rPr>
+          <w:noProof/>
+        </w:rPr>
         <w:drawing>
           <wp:inline distT="0" distB="0" distL="0" distR="0" wp14:anchorId="31EA3D50" wp14:editId="023EFDF5">
             <wp:extent cx="5410955" cy="2915057"/>
@@ -1640,10 +2033,7 @@
         <w:t>7</w:t>
       </w:r>
       <w:r>
-        <w:t xml:space="preserve"> to go to top view</w:t>
-      </w:r>
-      <w:r>
-        <w:t xml:space="preserve">. </w:t>
+        <w:t xml:space="preserve"> to go to top view. </w:t>
       </w:r>
       <w:r>
         <w:t xml:space="preserve">Hit the </w:t>
@@ -1664,6 +2054,9 @@
     </w:p>
     <w:p>
       <w:r>
+        <w:rPr>
+          <w:noProof/>
+        </w:rPr>
         <w:drawing>
           <wp:inline distT="0" distB="0" distL="0" distR="0" wp14:anchorId="245DA6B2" wp14:editId="40BE238C">
             <wp:extent cx="2882792" cy="2877184"/>
@@ -1710,6 +2103,9 @@
     </w:p>
     <w:p>
       <w:r>
+        <w:rPr>
+          <w:noProof/>
+        </w:rPr>
         <w:drawing>
           <wp:inline distT="0" distB="0" distL="0" distR="0" wp14:anchorId="288E6662" wp14:editId="4F14D9DF">
             <wp:extent cx="4714875" cy="2459190"/>
@@ -1754,6 +2150,9 @@
     </w:p>
     <w:p>
       <w:r>
+        <w:rPr>
+          <w:noProof/>
+        </w:rPr>
         <w:drawing>
           <wp:inline distT="0" distB="0" distL="0" distR="0" wp14:anchorId="653F6273" wp14:editId="4A957F64">
             <wp:extent cx="5943600" cy="3359150"/>
@@ -1798,6 +2197,9 @@
     </w:p>
     <w:p>
       <w:r>
+        <w:rPr>
+          <w:noProof/>
+        </w:rPr>
         <w:lastRenderedPageBreak/>
         <w:drawing>
           <wp:inline distT="0" distB="0" distL="0" distR="0" wp14:anchorId="47C07B2C" wp14:editId="3E42289E">
@@ -1836,13 +2238,884 @@
         </w:drawing>
       </w:r>
     </w:p>
-    <w:p>
-      <w:r>
-        <w:t>So, as you can see the extrude tool all on its own is a very powerful tool in this arsenal.</w:t>
+    <w:p/>
+    <w:p>
+      <w:pPr>
+        <w:pStyle w:val="Heading1"/>
+      </w:pPr>
+      <w:bookmarkStart w:id="3" w:name="_Toc186715047"/>
+      <w:r>
+        <w:t>The Little Arrow to more Mischief</w:t>
+      </w:r>
+      <w:bookmarkEnd w:id="3"/>
+    </w:p>
+    <w:p>
+      <w:r>
+        <w:t>If you look at the extrude tool, you will see it has a little arrow in the bottom right-hand corner and the little arrow means we can do even more extruding, just a little bit differently from the main method.</w:t>
+      </w:r>
+    </w:p>
+    <w:p>
+      <w:pPr>
+        <w:pStyle w:val="Heading1"/>
+      </w:pPr>
+      <w:bookmarkStart w:id="4" w:name="_Toc186715048"/>
+      <w:r>
+        <w:t>Manifold Extruding</w:t>
+      </w:r>
+      <w:bookmarkEnd w:id="4"/>
+    </w:p>
+    <w:p>
+      <w:r>
+        <w:t>Ok, now this is what would happen if we were to push in one of the segments of our cube using the default extrude method. Notice that it pushed the face inward but we have an extra face on the side of the cube that is left.</w:t>
+      </w:r>
+    </w:p>
+    <w:p>
+      <w:r>
+        <w:rPr>
+          <w:noProof/>
+        </w:rPr>
+        <w:drawing>
+          <wp:inline distT="0" distB="0" distL="0" distR="0" wp14:anchorId="18F721E6" wp14:editId="113C6F48">
+            <wp:extent cx="2390775" cy="2361350"/>
+            <wp:effectExtent l="0" t="0" r="0" b="1270"/>
+            <wp:docPr id="1929370741" name="Picture 1"/>
+            <wp:cNvGraphicFramePr>
+              <a:graphicFrameLocks xmlns:a="http://schemas.openxmlformats.org/drawingml/2006/main" noChangeAspect="1"/>
+            </wp:cNvGraphicFramePr>
+            <a:graphic xmlns:a="http://schemas.openxmlformats.org/drawingml/2006/main">
+              <a:graphicData uri="http://schemas.openxmlformats.org/drawingml/2006/picture">
+                <pic:pic xmlns:pic="http://schemas.openxmlformats.org/drawingml/2006/picture">
+                  <pic:nvPicPr>
+                    <pic:cNvPr id="1929370741" name=""/>
+                    <pic:cNvPicPr/>
+                  </pic:nvPicPr>
+                  <pic:blipFill>
+                    <a:blip r:embed="rId37"/>
+                    <a:stretch>
+                      <a:fillRect/>
+                    </a:stretch>
+                  </pic:blipFill>
+                  <pic:spPr>
+                    <a:xfrm>
+                      <a:off x="0" y="0"/>
+                      <a:ext cx="2393663" cy="2364203"/>
+                    </a:xfrm>
+                    <a:prstGeom prst="rect">
+                      <a:avLst/>
+                    </a:prstGeom>
+                  </pic:spPr>
+                </pic:pic>
+              </a:graphicData>
+            </a:graphic>
+          </wp:inline>
+        </w:drawing>
+      </w:r>
+    </w:p>
+    <w:p>
+      <w:r>
+        <w:t>Now go back by hitting ctrl-Z</w:t>
+      </w:r>
+      <w:r>
+        <w:t xml:space="preserve">. Choose </w:t>
+      </w:r>
+      <w:r>
+        <w:rPr>
+          <w:rStyle w:val="BlueBoldenChar"/>
+          <w:rFonts w:eastAsiaTheme="minorHAnsi"/>
+        </w:rPr>
+        <w:t>Extrude Manifold</w:t>
+      </w:r>
+      <w:r>
+        <w:t>, and push that face inward.</w:t>
+      </w:r>
+    </w:p>
+    <w:p>
+      <w:r>
+        <w:rPr>
+          <w:noProof/>
+        </w:rPr>
+        <w:lastRenderedPageBreak/>
+        <w:drawing>
+          <wp:inline distT="0" distB="0" distL="0" distR="0" wp14:anchorId="356D192F" wp14:editId="356BDF3D">
+            <wp:extent cx="2657846" cy="2419688"/>
+            <wp:effectExtent l="0" t="0" r="9525" b="0"/>
+            <wp:docPr id="1563867455" name="Picture 1"/>
+            <wp:cNvGraphicFramePr>
+              <a:graphicFrameLocks xmlns:a="http://schemas.openxmlformats.org/drawingml/2006/main" noChangeAspect="1"/>
+            </wp:cNvGraphicFramePr>
+            <a:graphic xmlns:a="http://schemas.openxmlformats.org/drawingml/2006/main">
+              <a:graphicData uri="http://schemas.openxmlformats.org/drawingml/2006/picture">
+                <pic:pic xmlns:pic="http://schemas.openxmlformats.org/drawingml/2006/picture">
+                  <pic:nvPicPr>
+                    <pic:cNvPr id="1563867455" name=""/>
+                    <pic:cNvPicPr/>
+                  </pic:nvPicPr>
+                  <pic:blipFill>
+                    <a:blip r:embed="rId38"/>
+                    <a:stretch>
+                      <a:fillRect/>
+                    </a:stretch>
+                  </pic:blipFill>
+                  <pic:spPr>
+                    <a:xfrm>
+                      <a:off x="0" y="0"/>
+                      <a:ext cx="2657846" cy="2419688"/>
+                    </a:xfrm>
+                    <a:prstGeom prst="rect">
+                      <a:avLst/>
+                    </a:prstGeom>
+                  </pic:spPr>
+                </pic:pic>
+              </a:graphicData>
+            </a:graphic>
+          </wp:inline>
+        </w:drawing>
+      </w:r>
+    </w:p>
+    <w:p>
+      <w:r>
+        <w:t>And look, we no longer have that extra piece on the side of the cube. It just pushes the entire section backwards.</w:t>
+      </w:r>
+    </w:p>
+    <w:p>
+      <w:r>
+        <w:rPr>
+          <w:noProof/>
+        </w:rPr>
+        <w:drawing>
+          <wp:inline distT="0" distB="0" distL="0" distR="0" wp14:anchorId="6CE4995C" wp14:editId="6DA811C8">
+            <wp:extent cx="3905250" cy="3176353"/>
+            <wp:effectExtent l="0" t="0" r="0" b="5080"/>
+            <wp:docPr id="1009824999" name="Picture 1"/>
+            <wp:cNvGraphicFramePr>
+              <a:graphicFrameLocks xmlns:a="http://schemas.openxmlformats.org/drawingml/2006/main" noChangeAspect="1"/>
+            </wp:cNvGraphicFramePr>
+            <a:graphic xmlns:a="http://schemas.openxmlformats.org/drawingml/2006/main">
+              <a:graphicData uri="http://schemas.openxmlformats.org/drawingml/2006/picture">
+                <pic:pic xmlns:pic="http://schemas.openxmlformats.org/drawingml/2006/picture">
+                  <pic:nvPicPr>
+                    <pic:cNvPr id="1009824999" name=""/>
+                    <pic:cNvPicPr/>
+                  </pic:nvPicPr>
+                  <pic:blipFill>
+                    <a:blip r:embed="rId39"/>
+                    <a:stretch>
+                      <a:fillRect/>
+                    </a:stretch>
+                  </pic:blipFill>
+                  <pic:spPr>
+                    <a:xfrm>
+                      <a:off x="0" y="0"/>
+                      <a:ext cx="3915995" cy="3185092"/>
+                    </a:xfrm>
+                    <a:prstGeom prst="rect">
+                      <a:avLst/>
+                    </a:prstGeom>
+                  </pic:spPr>
+                </pic:pic>
+              </a:graphicData>
+            </a:graphic>
+          </wp:inline>
+        </w:drawing>
+      </w:r>
+    </w:p>
+    <w:p>
+      <w:pPr>
+        <w:pStyle w:val="Heading1"/>
+      </w:pPr>
+      <w:bookmarkStart w:id="5" w:name="_Toc186715049"/>
+      <w:r>
+        <w:t>Extrude Along Normals</w:t>
+      </w:r>
+      <w:bookmarkEnd w:id="5"/>
+    </w:p>
+    <w:p>
+      <w:r>
+        <w:t xml:space="preserve">Ok, now if we were to select this entire ring of faces, like this </w:t>
+      </w:r>
+      <w:r>
+        <w:rPr>
+          <w:rStyle w:val="BlueBoldenChar"/>
+          <w:rFonts w:eastAsiaTheme="minorHAnsi"/>
+        </w:rPr>
+        <w:t>shift</w:t>
+      </w:r>
+      <w:r>
+        <w:rPr>
+          <w:rStyle w:val="BlueBoldenChar"/>
+          <w:rFonts w:eastAsiaTheme="minorHAnsi"/>
+        </w:rPr>
+        <w:t>-</w:t>
+      </w:r>
+      <w:r>
+        <w:rPr>
+          <w:rStyle w:val="BlueBoldenChar"/>
+          <w:rFonts w:eastAsiaTheme="minorHAnsi"/>
+        </w:rPr>
+        <w:t xml:space="preserve"> alt</w:t>
+      </w:r>
+      <w:r>
+        <w:t xml:space="preserve"> click on a face in the ring of faces you want to select</w:t>
+      </w:r>
+      <w:r>
+        <w:t>.</w:t>
+      </w:r>
+    </w:p>
+    <w:p>
+      <w:r>
+        <w:rPr>
+          <w:noProof/>
+        </w:rPr>
+        <w:lastRenderedPageBreak/>
+        <w:drawing>
+          <wp:inline distT="0" distB="0" distL="0" distR="0" wp14:anchorId="0C858F0D" wp14:editId="7EDF9285">
+            <wp:extent cx="3657523" cy="2623875"/>
+            <wp:effectExtent l="0" t="0" r="635" b="5080"/>
+            <wp:docPr id="652974645" name="Picture 1"/>
+            <wp:cNvGraphicFramePr>
+              <a:graphicFrameLocks xmlns:a="http://schemas.openxmlformats.org/drawingml/2006/main" noChangeAspect="1"/>
+            </wp:cNvGraphicFramePr>
+            <a:graphic xmlns:a="http://schemas.openxmlformats.org/drawingml/2006/main">
+              <a:graphicData uri="http://schemas.openxmlformats.org/drawingml/2006/picture">
+                <pic:pic xmlns:pic="http://schemas.openxmlformats.org/drawingml/2006/picture">
+                  <pic:nvPicPr>
+                    <pic:cNvPr id="652974645" name=""/>
+                    <pic:cNvPicPr/>
+                  </pic:nvPicPr>
+                  <pic:blipFill>
+                    <a:blip r:embed="rId40"/>
+                    <a:stretch>
+                      <a:fillRect/>
+                    </a:stretch>
+                  </pic:blipFill>
+                  <pic:spPr>
+                    <a:xfrm>
+                      <a:off x="0" y="0"/>
+                      <a:ext cx="3664842" cy="2629126"/>
+                    </a:xfrm>
+                    <a:prstGeom prst="rect">
+                      <a:avLst/>
+                    </a:prstGeom>
+                  </pic:spPr>
+                </pic:pic>
+              </a:graphicData>
+            </a:graphic>
+          </wp:inline>
+        </w:drawing>
+      </w:r>
+    </w:p>
+    <w:p>
+      <w:r>
+        <w:t>Now if you try to extrude these faces using the default Extrude tool, it would look like this. This is probably not what you wanted it to do.</w:t>
+      </w:r>
+    </w:p>
+    <w:p>
+      <w:r>
+        <w:rPr>
+          <w:noProof/>
+        </w:rPr>
+        <w:drawing>
+          <wp:inline distT="0" distB="0" distL="0" distR="0" wp14:anchorId="3E0323C7" wp14:editId="5D943282">
+            <wp:extent cx="3800475" cy="3410871"/>
+            <wp:effectExtent l="0" t="0" r="0" b="0"/>
+            <wp:docPr id="1588397851" name="Picture 1"/>
+            <wp:cNvGraphicFramePr>
+              <a:graphicFrameLocks xmlns:a="http://schemas.openxmlformats.org/drawingml/2006/main" noChangeAspect="1"/>
+            </wp:cNvGraphicFramePr>
+            <a:graphic xmlns:a="http://schemas.openxmlformats.org/drawingml/2006/main">
+              <a:graphicData uri="http://schemas.openxmlformats.org/drawingml/2006/picture">
+                <pic:pic xmlns:pic="http://schemas.openxmlformats.org/drawingml/2006/picture">
+                  <pic:nvPicPr>
+                    <pic:cNvPr id="1588397851" name=""/>
+                    <pic:cNvPicPr/>
+                  </pic:nvPicPr>
+                  <pic:blipFill>
+                    <a:blip r:embed="rId41"/>
+                    <a:stretch>
+                      <a:fillRect/>
+                    </a:stretch>
+                  </pic:blipFill>
+                  <pic:spPr>
+                    <a:xfrm>
+                      <a:off x="0" y="0"/>
+                      <a:ext cx="3805523" cy="3415401"/>
+                    </a:xfrm>
+                    <a:prstGeom prst="rect">
+                      <a:avLst/>
+                    </a:prstGeom>
+                  </pic:spPr>
+                </pic:pic>
+              </a:graphicData>
+            </a:graphic>
+          </wp:inline>
+        </w:drawing>
+      </w:r>
+    </w:p>
+    <w:p>
+      <w:r>
+        <w:rPr>
+          <w:noProof/>
+        </w:rPr>
+        <w:lastRenderedPageBreak/>
+        <w:drawing>
+          <wp:inline distT="0" distB="0" distL="0" distR="0" wp14:anchorId="2AC84BF6" wp14:editId="6116D72F">
+            <wp:extent cx="2619741" cy="2600688"/>
+            <wp:effectExtent l="0" t="0" r="9525" b="9525"/>
+            <wp:docPr id="689914464" name="Picture 1"/>
+            <wp:cNvGraphicFramePr>
+              <a:graphicFrameLocks xmlns:a="http://schemas.openxmlformats.org/drawingml/2006/main" noChangeAspect="1"/>
+            </wp:cNvGraphicFramePr>
+            <a:graphic xmlns:a="http://schemas.openxmlformats.org/drawingml/2006/main">
+              <a:graphicData uri="http://schemas.openxmlformats.org/drawingml/2006/picture">
+                <pic:pic xmlns:pic="http://schemas.openxmlformats.org/drawingml/2006/picture">
+                  <pic:nvPicPr>
+                    <pic:cNvPr id="689914464" name=""/>
+                    <pic:cNvPicPr/>
+                  </pic:nvPicPr>
+                  <pic:blipFill>
+                    <a:blip r:embed="rId42"/>
+                    <a:stretch>
+                      <a:fillRect/>
+                    </a:stretch>
+                  </pic:blipFill>
+                  <pic:spPr>
+                    <a:xfrm>
+                      <a:off x="0" y="0"/>
+                      <a:ext cx="2619741" cy="2600688"/>
+                    </a:xfrm>
+                    <a:prstGeom prst="rect">
+                      <a:avLst/>
+                    </a:prstGeom>
+                  </pic:spPr>
+                </pic:pic>
+              </a:graphicData>
+            </a:graphic>
+          </wp:inline>
+        </w:drawing>
+      </w:r>
+    </w:p>
+    <w:p>
+      <w:r>
+        <w:t xml:space="preserve">You can turn on the Normals by going here. The Normals </w:t>
+      </w:r>
+      <w:proofErr w:type="gramStart"/>
+      <w:r>
+        <w:t>show</w:t>
+      </w:r>
+      <w:proofErr w:type="gramEnd"/>
+      <w:r>
+        <w:t xml:space="preserve"> in which direction the faces are facing. Wheater they are facing inward on the object or outward. Checking the box for Face Orientation will turn them on. We can see all of our faces are face outward because they are all colored blue now.</w:t>
+      </w:r>
+    </w:p>
+    <w:p>
+      <w:r>
+        <w:rPr>
+          <w:noProof/>
+        </w:rPr>
+        <w:drawing>
+          <wp:inline distT="0" distB="0" distL="0" distR="0" wp14:anchorId="0B568605" wp14:editId="240F8DC3">
+            <wp:extent cx="5943600" cy="3192145"/>
+            <wp:effectExtent l="0" t="0" r="0" b="8255"/>
+            <wp:docPr id="1320242847" name="Picture 1"/>
+            <wp:cNvGraphicFramePr>
+              <a:graphicFrameLocks xmlns:a="http://schemas.openxmlformats.org/drawingml/2006/main" noChangeAspect="1"/>
+            </wp:cNvGraphicFramePr>
+            <a:graphic xmlns:a="http://schemas.openxmlformats.org/drawingml/2006/main">
+              <a:graphicData uri="http://schemas.openxmlformats.org/drawingml/2006/picture">
+                <pic:pic xmlns:pic="http://schemas.openxmlformats.org/drawingml/2006/picture">
+                  <pic:nvPicPr>
+                    <pic:cNvPr id="1320242847" name=""/>
+                    <pic:cNvPicPr/>
+                  </pic:nvPicPr>
+                  <pic:blipFill>
+                    <a:blip r:embed="rId43"/>
+                    <a:stretch>
+                      <a:fillRect/>
+                    </a:stretch>
+                  </pic:blipFill>
+                  <pic:spPr>
+                    <a:xfrm>
+                      <a:off x="0" y="0"/>
+                      <a:ext cx="5943600" cy="3192145"/>
+                    </a:xfrm>
+                    <a:prstGeom prst="rect">
+                      <a:avLst/>
+                    </a:prstGeom>
+                  </pic:spPr>
+                </pic:pic>
+              </a:graphicData>
+            </a:graphic>
+          </wp:inline>
+        </w:drawing>
+      </w:r>
+    </w:p>
+    <w:p/>
+    <w:p>
+      <w:r>
+        <w:t xml:space="preserve">Now </w:t>
+      </w:r>
+      <w:r>
+        <w:rPr>
+          <w:rStyle w:val="BlueBoldenChar"/>
+          <w:rFonts w:eastAsiaTheme="minorHAnsi"/>
+        </w:rPr>
+        <w:t>shift-alt</w:t>
+      </w:r>
+      <w:r>
+        <w:t xml:space="preserve"> select a face in the ring to select the entire ring.</w:t>
+      </w:r>
+    </w:p>
+    <w:p>
+      <w:r>
+        <w:rPr>
+          <w:noProof/>
+        </w:rPr>
+        <w:lastRenderedPageBreak/>
+        <w:drawing>
+          <wp:inline distT="0" distB="0" distL="0" distR="0" wp14:anchorId="2B58F306" wp14:editId="0E7006B9">
+            <wp:extent cx="4848902" cy="4334480"/>
+            <wp:effectExtent l="0" t="0" r="8890" b="9525"/>
+            <wp:docPr id="564067970" name="Picture 1"/>
+            <wp:cNvGraphicFramePr>
+              <a:graphicFrameLocks xmlns:a="http://schemas.openxmlformats.org/drawingml/2006/main" noChangeAspect="1"/>
+            </wp:cNvGraphicFramePr>
+            <a:graphic xmlns:a="http://schemas.openxmlformats.org/drawingml/2006/main">
+              <a:graphicData uri="http://schemas.openxmlformats.org/drawingml/2006/picture">
+                <pic:pic xmlns:pic="http://schemas.openxmlformats.org/drawingml/2006/picture">
+                  <pic:nvPicPr>
+                    <pic:cNvPr id="564067970" name=""/>
+                    <pic:cNvPicPr/>
+                  </pic:nvPicPr>
+                  <pic:blipFill>
+                    <a:blip r:embed="rId44"/>
+                    <a:stretch>
+                      <a:fillRect/>
+                    </a:stretch>
+                  </pic:blipFill>
+                  <pic:spPr>
+                    <a:xfrm>
+                      <a:off x="0" y="0"/>
+                      <a:ext cx="4848902" cy="4334480"/>
+                    </a:xfrm>
+                    <a:prstGeom prst="rect">
+                      <a:avLst/>
+                    </a:prstGeom>
+                  </pic:spPr>
+                </pic:pic>
+              </a:graphicData>
+            </a:graphic>
+          </wp:inline>
+        </w:drawing>
+      </w:r>
+    </w:p>
+    <w:p>
+      <w:r>
+        <w:t>Now either pull this tool handle down or up to move the faces out or in.</w:t>
+      </w:r>
+    </w:p>
+    <w:p>
+      <w:r>
+        <w:rPr>
+          <w:noProof/>
+        </w:rPr>
+        <w:drawing>
+          <wp:inline distT="0" distB="0" distL="0" distR="0" wp14:anchorId="3CFFC913" wp14:editId="09702D62">
+            <wp:extent cx="5943600" cy="2486025"/>
+            <wp:effectExtent l="0" t="0" r="0" b="9525"/>
+            <wp:docPr id="1111195491" name="Picture 1"/>
+            <wp:cNvGraphicFramePr>
+              <a:graphicFrameLocks xmlns:a="http://schemas.openxmlformats.org/drawingml/2006/main" noChangeAspect="1"/>
+            </wp:cNvGraphicFramePr>
+            <a:graphic xmlns:a="http://schemas.openxmlformats.org/drawingml/2006/main">
+              <a:graphicData uri="http://schemas.openxmlformats.org/drawingml/2006/picture">
+                <pic:pic xmlns:pic="http://schemas.openxmlformats.org/drawingml/2006/picture">
+                  <pic:nvPicPr>
+                    <pic:cNvPr id="1111195491" name=""/>
+                    <pic:cNvPicPr/>
+                  </pic:nvPicPr>
+                  <pic:blipFill>
+                    <a:blip r:embed="rId45"/>
+                    <a:stretch>
+                      <a:fillRect/>
+                    </a:stretch>
+                  </pic:blipFill>
+                  <pic:spPr>
+                    <a:xfrm>
+                      <a:off x="0" y="0"/>
+                      <a:ext cx="5943600" cy="2486025"/>
+                    </a:xfrm>
+                    <a:prstGeom prst="rect">
+                      <a:avLst/>
+                    </a:prstGeom>
+                  </pic:spPr>
+                </pic:pic>
+              </a:graphicData>
+            </a:graphic>
+          </wp:inline>
+        </w:drawing>
+      </w:r>
+    </w:p>
+    <w:p>
+      <w:r>
+        <w:t>Don’t forget to turn off your normals by unchecking that little box under the Overlay menu again.</w:t>
+      </w:r>
+    </w:p>
+    <w:p>
+      <w:r>
+        <w:rPr>
+          <w:noProof/>
+        </w:rPr>
+        <w:lastRenderedPageBreak/>
+        <w:drawing>
+          <wp:inline distT="0" distB="0" distL="0" distR="0" wp14:anchorId="140F5C6A" wp14:editId="2C5906EE">
+            <wp:extent cx="3543795" cy="1333686"/>
+            <wp:effectExtent l="0" t="0" r="0" b="0"/>
+            <wp:docPr id="766820463" name="Picture 1"/>
+            <wp:cNvGraphicFramePr>
+              <a:graphicFrameLocks xmlns:a="http://schemas.openxmlformats.org/drawingml/2006/main" noChangeAspect="1"/>
+            </wp:cNvGraphicFramePr>
+            <a:graphic xmlns:a="http://schemas.openxmlformats.org/drawingml/2006/main">
+              <a:graphicData uri="http://schemas.openxmlformats.org/drawingml/2006/picture">
+                <pic:pic xmlns:pic="http://schemas.openxmlformats.org/drawingml/2006/picture">
+                  <pic:nvPicPr>
+                    <pic:cNvPr id="766820463" name=""/>
+                    <pic:cNvPicPr/>
+                  </pic:nvPicPr>
+                  <pic:blipFill>
+                    <a:blip r:embed="rId46"/>
+                    <a:stretch>
+                      <a:fillRect/>
+                    </a:stretch>
+                  </pic:blipFill>
+                  <pic:spPr>
+                    <a:xfrm>
+                      <a:off x="0" y="0"/>
+                      <a:ext cx="3543795" cy="1333686"/>
+                    </a:xfrm>
+                    <a:prstGeom prst="rect">
+                      <a:avLst/>
+                    </a:prstGeom>
+                  </pic:spPr>
+                </pic:pic>
+              </a:graphicData>
+            </a:graphic>
+          </wp:inline>
+        </w:drawing>
+      </w:r>
+    </w:p>
+    <w:p>
+      <w:pPr>
+        <w:pStyle w:val="Heading1"/>
+      </w:pPr>
+      <w:bookmarkStart w:id="6" w:name="_Toc186715050"/>
+      <w:r>
+        <w:t>Extrude Individual</w:t>
+      </w:r>
+      <w:bookmarkEnd w:id="6"/>
+    </w:p>
+    <w:p>
+      <w:r>
+        <w:t>Here we are going to demonstrate what happens when we use the Extrude Individual Option of the Extrude Tool.</w:t>
+      </w:r>
+    </w:p>
+    <w:p>
+      <w:r>
+        <w:rPr>
+          <w:noProof/>
+        </w:rPr>
+        <w:drawing>
+          <wp:inline distT="0" distB="0" distL="0" distR="0" wp14:anchorId="3071B60A" wp14:editId="15615C12">
+            <wp:extent cx="2781688" cy="2562583"/>
+            <wp:effectExtent l="0" t="0" r="0" b="9525"/>
+            <wp:docPr id="800723778" name="Picture 1"/>
+            <wp:cNvGraphicFramePr>
+              <a:graphicFrameLocks xmlns:a="http://schemas.openxmlformats.org/drawingml/2006/main" noChangeAspect="1"/>
+            </wp:cNvGraphicFramePr>
+            <a:graphic xmlns:a="http://schemas.openxmlformats.org/drawingml/2006/main">
+              <a:graphicData uri="http://schemas.openxmlformats.org/drawingml/2006/picture">
+                <pic:pic xmlns:pic="http://schemas.openxmlformats.org/drawingml/2006/picture">
+                  <pic:nvPicPr>
+                    <pic:cNvPr id="800723778" name=""/>
+                    <pic:cNvPicPr/>
+                  </pic:nvPicPr>
+                  <pic:blipFill>
+                    <a:blip r:embed="rId47"/>
+                    <a:stretch>
+                      <a:fillRect/>
+                    </a:stretch>
+                  </pic:blipFill>
+                  <pic:spPr>
+                    <a:xfrm>
+                      <a:off x="0" y="0"/>
+                      <a:ext cx="2781688" cy="2562583"/>
+                    </a:xfrm>
+                    <a:prstGeom prst="rect">
+                      <a:avLst/>
+                    </a:prstGeom>
+                  </pic:spPr>
+                </pic:pic>
+              </a:graphicData>
+            </a:graphic>
+          </wp:inline>
+        </w:drawing>
+      </w:r>
+    </w:p>
+    <w:p>
+      <w:r>
+        <w:t>Here I just added a sphere, and selected all of the top half of it. This is what it would look like if I just used the default Extrude tool. It just extrudes the entire top section.</w:t>
+      </w:r>
+    </w:p>
+    <w:p>
+      <w:r>
+        <w:rPr>
+          <w:noProof/>
+        </w:rPr>
+        <w:drawing>
+          <wp:inline distT="0" distB="0" distL="0" distR="0" wp14:anchorId="228D5E72" wp14:editId="38F44436">
+            <wp:extent cx="2590806" cy="2515775"/>
+            <wp:effectExtent l="0" t="0" r="0" b="0"/>
+            <wp:docPr id="1051129425" name="Picture 1"/>
+            <wp:cNvGraphicFramePr>
+              <a:graphicFrameLocks xmlns:a="http://schemas.openxmlformats.org/drawingml/2006/main" noChangeAspect="1"/>
+            </wp:cNvGraphicFramePr>
+            <a:graphic xmlns:a="http://schemas.openxmlformats.org/drawingml/2006/main">
+              <a:graphicData uri="http://schemas.openxmlformats.org/drawingml/2006/picture">
+                <pic:pic xmlns:pic="http://schemas.openxmlformats.org/drawingml/2006/picture">
+                  <pic:nvPicPr>
+                    <pic:cNvPr id="1051129425" name=""/>
+                    <pic:cNvPicPr/>
+                  </pic:nvPicPr>
+                  <pic:blipFill>
+                    <a:blip r:embed="rId48"/>
+                    <a:stretch>
+                      <a:fillRect/>
+                    </a:stretch>
+                  </pic:blipFill>
+                  <pic:spPr>
+                    <a:xfrm>
+                      <a:off x="0" y="0"/>
+                      <a:ext cx="2598403" cy="2523152"/>
+                    </a:xfrm>
+                    <a:prstGeom prst="rect">
+                      <a:avLst/>
+                    </a:prstGeom>
+                  </pic:spPr>
+                </pic:pic>
+              </a:graphicData>
+            </a:graphic>
+          </wp:inline>
+        </w:drawing>
+      </w:r>
+    </w:p>
+    <w:p/>
+    <w:p>
+      <w:r>
+        <w:lastRenderedPageBreak/>
+        <w:t xml:space="preserve">Now this is what happens when I use the </w:t>
+      </w:r>
+      <w:r>
+        <w:rPr>
+          <w:rStyle w:val="BlueBoldenChar"/>
+          <w:rFonts w:eastAsiaTheme="minorHAnsi"/>
+        </w:rPr>
+        <w:t>Extrude Individual</w:t>
+      </w:r>
+      <w:r>
+        <w:t xml:space="preserve"> Tool.</w:t>
+      </w:r>
+      <w:r>
+        <w:t xml:space="preserve"> </w:t>
+      </w:r>
+      <w:proofErr w:type="gramStart"/>
+      <w:r>
+        <w:t>Again</w:t>
+      </w:r>
+      <w:proofErr w:type="gramEnd"/>
+      <w:r>
+        <w:t xml:space="preserve"> you can use this tool to pull individual faces outward, or push them inward.</w:t>
+      </w:r>
+    </w:p>
+    <w:p>
+      <w:r>
+        <w:rPr>
+          <w:noProof/>
+        </w:rPr>
+        <w:drawing>
+          <wp:inline distT="0" distB="0" distL="0" distR="0" wp14:anchorId="0D6DD411" wp14:editId="496D59D4">
+            <wp:extent cx="5296639" cy="2381582"/>
+            <wp:effectExtent l="0" t="0" r="0" b="0"/>
+            <wp:docPr id="1738037614" name="Picture 1"/>
+            <wp:cNvGraphicFramePr>
+              <a:graphicFrameLocks xmlns:a="http://schemas.openxmlformats.org/drawingml/2006/main" noChangeAspect="1"/>
+            </wp:cNvGraphicFramePr>
+            <a:graphic xmlns:a="http://schemas.openxmlformats.org/drawingml/2006/main">
+              <a:graphicData uri="http://schemas.openxmlformats.org/drawingml/2006/picture">
+                <pic:pic xmlns:pic="http://schemas.openxmlformats.org/drawingml/2006/picture">
+                  <pic:nvPicPr>
+                    <pic:cNvPr id="1738037614" name=""/>
+                    <pic:cNvPicPr/>
+                  </pic:nvPicPr>
+                  <pic:blipFill>
+                    <a:blip r:embed="rId49"/>
+                    <a:stretch>
+                      <a:fillRect/>
+                    </a:stretch>
+                  </pic:blipFill>
+                  <pic:spPr>
+                    <a:xfrm>
+                      <a:off x="0" y="0"/>
+                      <a:ext cx="5296639" cy="2381582"/>
+                    </a:xfrm>
+                    <a:prstGeom prst="rect">
+                      <a:avLst/>
+                    </a:prstGeom>
+                  </pic:spPr>
+                </pic:pic>
+              </a:graphicData>
+            </a:graphic>
+          </wp:inline>
+        </w:drawing>
+      </w:r>
+    </w:p>
+    <w:p/>
+    <w:p>
+      <w:pPr>
+        <w:pStyle w:val="Heading1"/>
+      </w:pPr>
+      <w:bookmarkStart w:id="7" w:name="_Toc186715051"/>
+      <w:r>
+        <w:t>Extrude to Cursor</w:t>
+      </w:r>
+      <w:bookmarkEnd w:id="7"/>
+    </w:p>
+    <w:p>
+      <w:r>
+        <w:t>Create a plane and go into edit mode. This can be a bit intimidating at first as it seems that your object is chasing you mouse around, which is exactly what it is doing. So, make sure you are ready for this insane behavior to occur once you have this button selected and you start clicking on the viewport.</w:t>
+      </w:r>
+    </w:p>
+    <w:p>
+      <w:r>
+        <w:rPr>
+          <w:noProof/>
+        </w:rPr>
+        <w:drawing>
+          <wp:inline distT="0" distB="0" distL="0" distR="0" wp14:anchorId="7BDCACA9" wp14:editId="10FB43DE">
+            <wp:extent cx="5943600" cy="2555240"/>
+            <wp:effectExtent l="0" t="0" r="0" b="0"/>
+            <wp:docPr id="1913964060" name="Picture 1"/>
+            <wp:cNvGraphicFramePr>
+              <a:graphicFrameLocks xmlns:a="http://schemas.openxmlformats.org/drawingml/2006/main" noChangeAspect="1"/>
+            </wp:cNvGraphicFramePr>
+            <a:graphic xmlns:a="http://schemas.openxmlformats.org/drawingml/2006/main">
+              <a:graphicData uri="http://schemas.openxmlformats.org/drawingml/2006/picture">
+                <pic:pic xmlns:pic="http://schemas.openxmlformats.org/drawingml/2006/picture">
+                  <pic:nvPicPr>
+                    <pic:cNvPr id="1913964060" name=""/>
+                    <pic:cNvPicPr/>
+                  </pic:nvPicPr>
+                  <pic:blipFill>
+                    <a:blip r:embed="rId50"/>
+                    <a:stretch>
+                      <a:fillRect/>
+                    </a:stretch>
+                  </pic:blipFill>
+                  <pic:spPr>
+                    <a:xfrm>
+                      <a:off x="0" y="0"/>
+                      <a:ext cx="5943600" cy="2555240"/>
+                    </a:xfrm>
+                    <a:prstGeom prst="rect">
+                      <a:avLst/>
+                    </a:prstGeom>
+                  </pic:spPr>
+                </pic:pic>
+              </a:graphicData>
+            </a:graphic>
+          </wp:inline>
+        </w:drawing>
+      </w:r>
+    </w:p>
+    <w:p>
+      <w:r>
+        <w:t>Now position your mouse above the plane, and click once. The plane will extrude to where you have your cursor positioned.</w:t>
+      </w:r>
+      <w:r>
+        <w:t xml:space="preserve"> Just keep clicking and this thing will follow wherever you click you mouse on the screen. Just remember to click on another tool if you want to leave this insanity.</w:t>
+      </w:r>
+    </w:p>
+    <w:p/>
+    <w:p/>
+    <w:p/>
+    <w:p/>
+    <w:p>
+      <w:r>
+        <w:rPr>
+          <w:noProof/>
+        </w:rPr>
+        <w:drawing>
+          <wp:inline distT="0" distB="0" distL="0" distR="0" wp14:anchorId="38A7F2BF" wp14:editId="2E3E07C7">
+            <wp:extent cx="5943600" cy="3453130"/>
+            <wp:effectExtent l="0" t="0" r="0" b="0"/>
+            <wp:docPr id="1216862768" name="Picture 1"/>
+            <wp:cNvGraphicFramePr>
+              <a:graphicFrameLocks xmlns:a="http://schemas.openxmlformats.org/drawingml/2006/main" noChangeAspect="1"/>
+            </wp:cNvGraphicFramePr>
+            <a:graphic xmlns:a="http://schemas.openxmlformats.org/drawingml/2006/main">
+              <a:graphicData uri="http://schemas.openxmlformats.org/drawingml/2006/picture">
+                <pic:pic xmlns:pic="http://schemas.openxmlformats.org/drawingml/2006/picture">
+                  <pic:nvPicPr>
+                    <pic:cNvPr id="1216862768" name=""/>
+                    <pic:cNvPicPr/>
+                  </pic:nvPicPr>
+                  <pic:blipFill>
+                    <a:blip r:embed="rId51"/>
+                    <a:stretch>
+                      <a:fillRect/>
+                    </a:stretch>
+                  </pic:blipFill>
+                  <pic:spPr>
+                    <a:xfrm>
+                      <a:off x="0" y="0"/>
+                      <a:ext cx="5943600" cy="3453130"/>
+                    </a:xfrm>
+                    <a:prstGeom prst="rect">
+                      <a:avLst/>
+                    </a:prstGeom>
+                  </pic:spPr>
+                </pic:pic>
+              </a:graphicData>
+            </a:graphic>
+          </wp:inline>
+        </w:drawing>
+      </w:r>
+    </w:p>
+    <w:p/>
+    <w:p/>
+    <w:p>
+      <w:r>
+        <w:t>So, as you can see the extrude tool</w:t>
+      </w:r>
+      <w:r>
+        <w:t>, and all of its options</w:t>
+      </w:r>
+      <w:r>
+        <w:t xml:space="preserve"> </w:t>
+      </w:r>
+      <w:r>
+        <w:t>can be</w:t>
+      </w:r>
+      <w:r>
+        <w:t xml:space="preserve"> a very powerful tool in </w:t>
+      </w:r>
+      <w:r>
+        <w:t>your Blender 3D</w:t>
+      </w:r>
+      <w:r>
+        <w:t xml:space="preserve"> arsenal.</w:t>
       </w:r>
     </w:p>
     <w:sectPr>
-      <w:headerReference w:type="default" r:id="rId37"/>
+      <w:headerReference w:type="default" r:id="rId52"/>
       <w:pgSz w:w="12240" w:h="15840"/>
       <w:pgMar w:top="720" w:right="1440" w:bottom="720" w:left="1440" w:header="720" w:footer="720" w:gutter="0"/>
       <w:cols w:space="720"/>

</xml_diff>

<commit_message>
Writing an Article for February 24th 2025
</commit_message>
<xml_diff>
--- a/Articles/2025/1-Blender-Continued/2-Edit-Mode/1-The-Menus/1-The-Tools-Menu/1-The-Extrude-Tool/The Extrude Tool.docx
+++ b/Articles/2025/1-Blender-Continued/2-Edit-Mode/1-The-Menus/1-The-Tools-Menu/1-The-Extrude-Tool/The Extrude Tool.docx
@@ -60,7 +60,7 @@
           <w:r>
             <w:fldChar w:fldCharType="separate"/>
           </w:r>
-          <w:hyperlink w:anchor="_Toc186715044" w:history="1">
+          <w:hyperlink w:anchor="_Toc186793485" w:history="1">
             <w:r>
               <w:rPr>
                 <w:rStyle w:val="Hyperlink"/>
@@ -87,7 +87,7 @@
                 <w:noProof/>
                 <w:webHidden/>
               </w:rPr>
-              <w:instrText xml:space="preserve"> PAGEREF _Toc186715044 \h </w:instrText>
+              <w:instrText xml:space="preserve"> PAGEREF _Toc186793485 \h </w:instrText>
             </w:r>
             <w:r>
               <w:rPr>
@@ -129,13 +129,13 @@
               <w:noProof/>
             </w:rPr>
           </w:pPr>
-          <w:hyperlink w:anchor="_Toc186715045" w:history="1">
+          <w:hyperlink w:anchor="_Toc186793486" w:history="1">
             <w:r>
               <w:rPr>
                 <w:rStyle w:val="Hyperlink"/>
                 <w:noProof/>
               </w:rPr>
-              <w:t>Extruding Edge Mode</w:t>
+              <w:t>Extruding different sections at the same Time</w:t>
             </w:r>
             <w:r>
               <w:rPr>
@@ -156,7 +156,7 @@
                 <w:noProof/>
                 <w:webHidden/>
               </w:rPr>
-              <w:instrText xml:space="preserve"> PAGEREF _Toc186715045 \h </w:instrText>
+              <w:instrText xml:space="preserve"> PAGEREF _Toc186793486 \h </w:instrText>
             </w:r>
             <w:r>
               <w:rPr>
@@ -176,7 +176,7 @@
                 <w:noProof/>
                 <w:webHidden/>
               </w:rPr>
-              <w:t>6</w:t>
+              <w:t>4</w:t>
             </w:r>
             <w:r>
               <w:rPr>
@@ -198,13 +198,13 @@
               <w:noProof/>
             </w:rPr>
           </w:pPr>
-          <w:hyperlink w:anchor="_Toc186715046" w:history="1">
+          <w:hyperlink w:anchor="_Toc186793487" w:history="1">
             <w:r>
               <w:rPr>
                 <w:rStyle w:val="Hyperlink"/>
                 <w:noProof/>
               </w:rPr>
-              <w:t>Extruding a Vertex</w:t>
+              <w:t>Extruding Edge Mode</w:t>
             </w:r>
             <w:r>
               <w:rPr>
@@ -225,7 +225,7 @@
                 <w:noProof/>
                 <w:webHidden/>
               </w:rPr>
-              <w:instrText xml:space="preserve"> PAGEREF _Toc186715046 \h </w:instrText>
+              <w:instrText xml:space="preserve"> PAGEREF _Toc186793487 \h </w:instrText>
             </w:r>
             <w:r>
               <w:rPr>
@@ -245,7 +245,7 @@
                 <w:noProof/>
                 <w:webHidden/>
               </w:rPr>
-              <w:t>8</w:t>
+              <w:t>7</w:t>
             </w:r>
             <w:r>
               <w:rPr>
@@ -267,13 +267,13 @@
               <w:noProof/>
             </w:rPr>
           </w:pPr>
-          <w:hyperlink w:anchor="_Toc186715047" w:history="1">
+          <w:hyperlink w:anchor="_Toc186793488" w:history="1">
             <w:r>
               <w:rPr>
                 <w:rStyle w:val="Hyperlink"/>
                 <w:noProof/>
               </w:rPr>
-              <w:t>The Little Arrow to more Mischief</w:t>
+              <w:t>Extruding a Vertex</w:t>
             </w:r>
             <w:r>
               <w:rPr>
@@ -294,7 +294,7 @@
                 <w:noProof/>
                 <w:webHidden/>
               </w:rPr>
-              <w:instrText xml:space="preserve"> PAGEREF _Toc186715047 \h </w:instrText>
+              <w:instrText xml:space="preserve"> PAGEREF _Toc186793488 \h </w:instrText>
             </w:r>
             <w:r>
               <w:rPr>
@@ -314,7 +314,7 @@
                 <w:noProof/>
                 <w:webHidden/>
               </w:rPr>
-              <w:t>12</w:t>
+              <w:t>9</w:t>
             </w:r>
             <w:r>
               <w:rPr>
@@ -336,13 +336,13 @@
               <w:noProof/>
             </w:rPr>
           </w:pPr>
-          <w:hyperlink w:anchor="_Toc186715048" w:history="1">
+          <w:hyperlink w:anchor="_Toc186793489" w:history="1">
             <w:r>
               <w:rPr>
                 <w:rStyle w:val="Hyperlink"/>
                 <w:noProof/>
               </w:rPr>
-              <w:t>Manifold Extruding</w:t>
+              <w:t>The Little Arrow to more Mischief</w:t>
             </w:r>
             <w:r>
               <w:rPr>
@@ -363,7 +363,7 @@
                 <w:noProof/>
                 <w:webHidden/>
               </w:rPr>
-              <w:instrText xml:space="preserve"> PAGEREF _Toc186715048 \h </w:instrText>
+              <w:instrText xml:space="preserve"> PAGEREF _Toc186793489 \h </w:instrText>
             </w:r>
             <w:r>
               <w:rPr>
@@ -383,7 +383,7 @@
                 <w:noProof/>
                 <w:webHidden/>
               </w:rPr>
-              <w:t>12</w:t>
+              <w:t>13</w:t>
             </w:r>
             <w:r>
               <w:rPr>
@@ -405,13 +405,13 @@
               <w:noProof/>
             </w:rPr>
           </w:pPr>
-          <w:hyperlink w:anchor="_Toc186715049" w:history="1">
+          <w:hyperlink w:anchor="_Toc186793490" w:history="1">
             <w:r>
               <w:rPr>
                 <w:rStyle w:val="Hyperlink"/>
                 <w:noProof/>
               </w:rPr>
-              <w:t>Extrude Along Normals</w:t>
+              <w:t>Manifold Extruding</w:t>
             </w:r>
             <w:r>
               <w:rPr>
@@ -432,7 +432,7 @@
                 <w:noProof/>
                 <w:webHidden/>
               </w:rPr>
-              <w:instrText xml:space="preserve"> PAGEREF _Toc186715049 \h </w:instrText>
+              <w:instrText xml:space="preserve"> PAGEREF _Toc186793490 \h </w:instrText>
             </w:r>
             <w:r>
               <w:rPr>
@@ -474,13 +474,13 @@
               <w:noProof/>
             </w:rPr>
           </w:pPr>
-          <w:hyperlink w:anchor="_Toc186715050" w:history="1">
+          <w:hyperlink w:anchor="_Toc186793491" w:history="1">
             <w:r>
               <w:rPr>
                 <w:rStyle w:val="Hyperlink"/>
                 <w:noProof/>
               </w:rPr>
-              <w:t>Extrude Individual</w:t>
+              <w:t>Extrude Along Normals</w:t>
             </w:r>
             <w:r>
               <w:rPr>
@@ -501,7 +501,7 @@
                 <w:noProof/>
                 <w:webHidden/>
               </w:rPr>
-              <w:instrText xml:space="preserve"> PAGEREF _Toc186715050 \h </w:instrText>
+              <w:instrText xml:space="preserve"> PAGEREF _Toc186793491 \h </w:instrText>
             </w:r>
             <w:r>
               <w:rPr>
@@ -521,7 +521,7 @@
                 <w:noProof/>
                 <w:webHidden/>
               </w:rPr>
-              <w:t>17</w:t>
+              <w:t>15</w:t>
             </w:r>
             <w:r>
               <w:rPr>
@@ -543,12 +543,81 @@
               <w:noProof/>
             </w:rPr>
           </w:pPr>
-          <w:hyperlink w:anchor="_Toc186715051" w:history="1">
+          <w:hyperlink w:anchor="_Toc186793492" w:history="1">
             <w:r>
               <w:rPr>
                 <w:rStyle w:val="Hyperlink"/>
                 <w:noProof/>
               </w:rPr>
+              <w:t>Extrude Individual</w:t>
+            </w:r>
+            <w:r>
+              <w:rPr>
+                <w:noProof/>
+                <w:webHidden/>
+              </w:rPr>
+              <w:tab/>
+            </w:r>
+            <w:r>
+              <w:rPr>
+                <w:noProof/>
+                <w:webHidden/>
+              </w:rPr>
+              <w:fldChar w:fldCharType="begin"/>
+            </w:r>
+            <w:r>
+              <w:rPr>
+                <w:noProof/>
+                <w:webHidden/>
+              </w:rPr>
+              <w:instrText xml:space="preserve"> PAGEREF _Toc186793492 \h </w:instrText>
+            </w:r>
+            <w:r>
+              <w:rPr>
+                <w:noProof/>
+                <w:webHidden/>
+              </w:rPr>
+            </w:r>
+            <w:r>
+              <w:rPr>
+                <w:noProof/>
+                <w:webHidden/>
+              </w:rPr>
+              <w:fldChar w:fldCharType="separate"/>
+            </w:r>
+            <w:r>
+              <w:rPr>
+                <w:noProof/>
+                <w:webHidden/>
+              </w:rPr>
+              <w:t>18</w:t>
+            </w:r>
+            <w:r>
+              <w:rPr>
+                <w:noProof/>
+                <w:webHidden/>
+              </w:rPr>
+              <w:fldChar w:fldCharType="end"/>
+            </w:r>
+          </w:hyperlink>
+        </w:p>
+        <w:p>
+          <w:pPr>
+            <w:pStyle w:val="TOC1"/>
+            <w:tabs>
+              <w:tab w:val="right" w:leader="dot" w:pos="9350"/>
+            </w:tabs>
+            <w:rPr>
+              <w:rFonts w:eastAsiaTheme="minorEastAsia"/>
+              <w:noProof/>
+            </w:rPr>
+          </w:pPr>
+          <w:hyperlink w:anchor="_Toc186793493" w:history="1">
+            <w:r>
+              <w:rPr>
+                <w:rStyle w:val="Hyperlink"/>
+                <w:noProof/>
+              </w:rPr>
               <w:t>Extrude to Cursor</w:t>
             </w:r>
             <w:r>
@@ -570,7 +639,7 @@
                 <w:noProof/>
                 <w:webHidden/>
               </w:rPr>
-              <w:instrText xml:space="preserve"> PAGEREF _Toc186715051 \h </w:instrText>
+              <w:instrText xml:space="preserve"> PAGEREF _Toc186793493 \h </w:instrText>
             </w:r>
             <w:r>
               <w:rPr>
@@ -590,7 +659,7 @@
                 <w:noProof/>
                 <w:webHidden/>
               </w:rPr>
-              <w:t>18</w:t>
+              <w:t>19</w:t>
             </w:r>
             <w:r>
               <w:rPr>
@@ -666,21 +735,49 @@
     <w:p/>
     <w:p>
       <w:r>
-        <w:t xml:space="preserve">Just like the Tools Menu in Object mode, the tools menu in Edit mode is </w:t>
+        <w:t xml:space="preserve">Just like the Tools Menu in Object mode, the tools menu in </w:t>
+      </w:r>
+      <w:r>
+        <w:rPr>
+          <w:rStyle w:val="BlueBoldenChar"/>
+          <w:rFonts w:eastAsiaTheme="minorHAnsi"/>
+        </w:rPr>
+        <w:t>Edit</w:t>
+      </w:r>
+      <w:r>
+        <w:t xml:space="preserve"> mode is </w:t>
       </w:r>
       <w:r>
         <w:t xml:space="preserve">quite </w:t>
       </w:r>
       <w:r>
-        <w:t xml:space="preserve">extensive. </w:t>
-      </w:r>
-      <w:r>
-        <w:t xml:space="preserve">Here you will find a large variety of tools, which you can use to make changes to your 3D model while in Edit mode of Blender. </w:t>
-      </w:r>
-    </w:p>
-    <w:p>
-      <w:r>
-        <w:t>Here is Object Mode Tools, and Edit mode Tools side by side, just so you can see the difference.</w:t>
+        <w:t>extensive.</w:t>
+      </w:r>
+      <w:r>
+        <w:t xml:space="preserve"> Except that Edit mode has even more tools.</w:t>
+      </w:r>
+      <w:r>
+        <w:t xml:space="preserve"> </w:t>
+      </w:r>
+      <w:r>
+        <w:t xml:space="preserve">Here you will find a large variety of tools, which you can use to make changes to your 3D model. </w:t>
+      </w:r>
+    </w:p>
+    <w:p>
+      <w:r>
+        <w:t>Here</w:t>
+      </w:r>
+      <w:r>
+        <w:t xml:space="preserve"> are</w:t>
+      </w:r>
+      <w:r>
+        <w:t xml:space="preserve"> Object Mode Tools, and </w:t>
+      </w:r>
+      <w:r>
+        <w:t xml:space="preserve">the </w:t>
+      </w:r>
+      <w:r>
+        <w:t>Edit mode Tools side by side, just so you can see the difference.</w:t>
       </w:r>
       <w:r>
         <w:t xml:space="preserve"> When you are in Edit mode, you actually need to scroll to see all of the tools at the very bottom. You will also see that all of the tools that you had available to you in Object mode, are also available in Edit mode. You just have a lot of additional tools underneath of them. So, this makes the list of tool buttons in Edit mode quite a bit longer. </w:t>
@@ -745,7 +842,19 @@
     <w:p/>
     <w:p>
       <w:r>
-        <w:t xml:space="preserve">Since we already discussed the top tools in this list in our section when discussing the </w:t>
+        <w:t>Since we already discussed the top tools</w:t>
+      </w:r>
+      <w:r>
+        <w:t xml:space="preserve">, which are shared by both </w:t>
+      </w:r>
+      <w:r>
+        <w:t>list</w:t>
+      </w:r>
+      <w:r>
+        <w:t>s,</w:t>
+      </w:r>
+      <w:r>
+        <w:t xml:space="preserve"> in our section when discussing the </w:t>
       </w:r>
       <w:hyperlink r:id="rId10" w:history="1">
         <w:r>
@@ -767,14 +876,30 @@
     </w:p>
     <w:p>
       <w:r>
-        <w:t>In this tutorial, I will be looking exclusively at the Extrude Tool.</w:t>
+        <w:t xml:space="preserve">In this </w:t>
+      </w:r>
+      <w:r>
+        <w:t xml:space="preserve">first tools </w:t>
+      </w:r>
+      <w:r>
+        <w:t xml:space="preserve">tutorial, I will be looking exclusively at the </w:t>
+      </w:r>
+      <w:r>
+        <w:rPr>
+          <w:rStyle w:val="BlueBoldenChar"/>
+          <w:rFonts w:eastAsiaTheme="minorHAnsi"/>
+        </w:rPr>
+        <w:t>Extrude</w:t>
+      </w:r>
+      <w:r>
+        <w:t xml:space="preserve"> Tool.</w:t>
       </w:r>
     </w:p>
     <w:p>
       <w:pPr>
         <w:pStyle w:val="Heading1"/>
       </w:pPr>
-      <w:bookmarkStart w:id="0" w:name="_Toc186715044"/>
+      <w:bookmarkStart w:id="0" w:name="_Toc186793485"/>
       <w:r>
         <w:lastRenderedPageBreak/>
         <w:t>Extrude Region</w:t>
@@ -933,7 +1058,7 @@
         <w:t>Extrude button</w:t>
       </w:r>
       <w:r>
-        <w:t xml:space="preserve"> in the tool bar. With either the G hotkey or the move tool pull this face upward to extrude it.</w:t>
+        <w:t xml:space="preserve"> in the tool bar. </w:t>
       </w:r>
     </w:p>
     <w:p>
@@ -1101,8 +1226,69 @@
       </w:r>
       <w:proofErr w:type="spellEnd"/>
       <w:r>
-        <w:t xml:space="preserve"> go back to the cube, and sub divide it by right clicking and choosing subdivide from the menu.</w:t>
-      </w:r>
+        <w:t xml:space="preserve"> go back to </w:t>
+      </w:r>
+      <w:r>
+        <w:t xml:space="preserve">our original </w:t>
+      </w:r>
+      <w:r>
+        <w:t>cube</w:t>
+      </w:r>
+      <w:r>
+        <w:t xml:space="preserve"> before we used the extrude tool on it.</w:t>
+      </w:r>
+      <w:r>
+        <w:t>, and sub divide it by right clicking and choosing subdivide from the menu.</w:t>
+      </w:r>
+    </w:p>
+    <w:p>
+      <w:r>
+        <w:drawing>
+          <wp:inline distT="0" distB="0" distL="0" distR="0" wp14:anchorId="45C7B279" wp14:editId="1916A43A">
+            <wp:extent cx="2133898" cy="2029108"/>
+            <wp:effectExtent l="0" t="0" r="0" b="9525"/>
+            <wp:docPr id="816374866" name="Picture 1"/>
+            <wp:cNvGraphicFramePr>
+              <a:graphicFrameLocks xmlns:a="http://schemas.openxmlformats.org/drawingml/2006/main" noChangeAspect="1"/>
+            </wp:cNvGraphicFramePr>
+            <a:graphic xmlns:a="http://schemas.openxmlformats.org/drawingml/2006/main">
+              <a:graphicData uri="http://schemas.openxmlformats.org/drawingml/2006/picture">
+                <pic:pic xmlns:pic="http://schemas.openxmlformats.org/drawingml/2006/picture">
+                  <pic:nvPicPr>
+                    <pic:cNvPr id="816374866" name=""/>
+                    <pic:cNvPicPr/>
+                  </pic:nvPicPr>
+                  <pic:blipFill>
+                    <a:blip r:embed="rId17"/>
+                    <a:stretch>
+                      <a:fillRect/>
+                    </a:stretch>
+                  </pic:blipFill>
+                  <pic:spPr>
+                    <a:xfrm>
+                      <a:off x="0" y="0"/>
+                      <a:ext cx="2133898" cy="2029108"/>
+                    </a:xfrm>
+                    <a:prstGeom prst="rect">
+                      <a:avLst/>
+                    </a:prstGeom>
+                  </pic:spPr>
+                </pic:pic>
+              </a:graphicData>
+            </a:graphic>
+          </wp:inline>
+        </w:drawing>
+      </w:r>
+    </w:p>
+    <w:p>
+      <w:pPr>
+        <w:pStyle w:val="Heading1"/>
+      </w:pPr>
+      <w:bookmarkStart w:id="1" w:name="_Toc186793486"/>
+      <w:r>
+        <w:t>Extruding different sections at the same Time</w:t>
+      </w:r>
+      <w:bookmarkEnd w:id="1"/>
     </w:p>
     <w:p>
       <w:r>
@@ -1124,6 +1310,7 @@
         <w:rPr>
           <w:noProof/>
         </w:rPr>
+        <w:lastRenderedPageBreak/>
         <w:drawing>
           <wp:inline distT="0" distB="0" distL="0" distR="0" wp14:anchorId="3EFF7477" wp14:editId="6923C1AF">
             <wp:extent cx="3372321" cy="1524213"/>
@@ -1140,7 +1327,7 @@
                     <pic:cNvPicPr/>
                   </pic:nvPicPr>
                   <pic:blipFill>
-                    <a:blip r:embed="rId17"/>
+                    <a:blip r:embed="rId18"/>
                     <a:stretch>
                       <a:fillRect/>
                     </a:stretch>
@@ -1164,7 +1351,13 @@
     <w:p/>
     <w:p>
       <w:r>
-        <w:t>This little menu shows up at the bottom that you can open and select how much you want to subdivide the cube into.</w:t>
+        <w:t>This little menu shows up at the bottom</w:t>
+      </w:r>
+      <w:r>
+        <w:t>.</w:t>
+      </w:r>
+      <w:r>
+        <w:t xml:space="preserve"> you can open and select how much you want to subdivide the cube.</w:t>
       </w:r>
     </w:p>
     <w:p>
@@ -1188,7 +1381,7 @@
                     <pic:cNvPicPr/>
                   </pic:nvPicPr>
                   <pic:blipFill>
-                    <a:blip r:embed="rId18"/>
+                    <a:blip r:embed="rId19"/>
                     <a:stretch>
                       <a:fillRect/>
                     </a:stretch>
@@ -1209,17 +1402,44 @@
         </w:drawing>
       </w:r>
     </w:p>
-    <w:p>
-      <w:r>
+    <w:p/>
+    <w:p>
+      <w:r>
+        <w:t xml:space="preserve">Open </w:t>
+      </w:r>
+      <w:r>
+        <w:t>this little Subdivide menu by hitting the little arrow to the left of it</w:t>
+      </w:r>
+      <w:r>
+        <w:t xml:space="preserve">, and then choose </w:t>
+      </w:r>
+      <w:r>
+        <w:rPr>
+          <w:rStyle w:val="BlueBoldenChar"/>
+          <w:rFonts w:eastAsiaTheme="minorHAnsi"/>
+        </w:rPr>
+        <w:t>5</w:t>
+      </w:r>
+      <w:r>
+        <w:t xml:space="preserve"> for the </w:t>
+      </w:r>
+      <w:r>
+        <w:rPr>
+          <w:rStyle w:val="BlueBoldenChar"/>
+          <w:rFonts w:eastAsiaTheme="minorHAnsi"/>
+        </w:rPr>
+        <w:t>Number of Cuts</w:t>
+      </w:r>
+      <w:r>
+        <w:t>.</w:t>
+      </w:r>
+    </w:p>
+    <w:p>
+      <w:r>
+        <w:rPr>
+          <w:noProof/>
+        </w:rPr>
         <w:lastRenderedPageBreak/>
-        <w:t>Open up the Subdivide arrow, and then choose 5 for the divisions</w:t>
-      </w:r>
-    </w:p>
-    <w:p>
-      <w:r>
-        <w:rPr>
-          <w:noProof/>
-        </w:rPr>
         <w:drawing>
           <wp:inline distT="0" distB="0" distL="0" distR="0" wp14:anchorId="0A80904F" wp14:editId="012CE3C5">
             <wp:extent cx="4267796" cy="4382112"/>
@@ -1236,7 +1456,7 @@
                     <pic:cNvPicPr/>
                   </pic:nvPicPr>
                   <pic:blipFill>
-                    <a:blip r:embed="rId19"/>
+                    <a:blip r:embed="rId20"/>
                     <a:stretch>
                       <a:fillRect/>
                     </a:stretch>
@@ -1259,7 +1479,17 @@
     </w:p>
     <w:p>
       <w:r>
-        <w:t>Shift select different areas on the cube, we can extrude them all now. Hit E and extrude</w:t>
+        <w:t xml:space="preserve">Shift select different areas on the cube, we can extrude them all now. Hit </w:t>
+      </w:r>
+      <w:r>
+        <w:rPr>
+          <w:rStyle w:val="BlueBoldenChar"/>
+          <w:rFonts w:eastAsiaTheme="minorHAnsi"/>
+        </w:rPr>
+        <w:t xml:space="preserve">E </w:t>
+      </w:r>
+      <w:r>
+        <w:t>and extrude</w:t>
       </w:r>
     </w:p>
     <w:p>
@@ -1283,7 +1513,7 @@
                     <pic:cNvPicPr/>
                   </pic:nvPicPr>
                   <pic:blipFill>
-                    <a:blip r:embed="rId20"/>
+                    <a:blip r:embed="rId21"/>
                     <a:stretch>
                       <a:fillRect/>
                     </a:stretch>
@@ -1331,7 +1561,7 @@
                     <pic:cNvPicPr/>
                   </pic:nvPicPr>
                   <pic:blipFill>
-                    <a:blip r:embed="rId21"/>
+                    <a:blip r:embed="rId22"/>
                     <a:stretch>
                       <a:fillRect/>
                     </a:stretch>
@@ -1357,11 +1587,11 @@
       <w:pPr>
         <w:pStyle w:val="Heading1"/>
       </w:pPr>
-      <w:bookmarkStart w:id="1" w:name="_Toc186715045"/>
+      <w:bookmarkStart w:id="2" w:name="_Toc186793487"/>
       <w:r>
         <w:t>Extruding Edge Mode</w:t>
       </w:r>
-      <w:bookmarkEnd w:id="1"/>
+      <w:bookmarkEnd w:id="2"/>
     </w:p>
     <w:p>
       <w:r>
@@ -1373,7 +1603,7 @@
       </w:r>
       <w:proofErr w:type="gramEnd"/>
       <w:r>
-        <w:t xml:space="preserve"> tool, is that we are not just restricted to working with faces. We can change the mode to either Edge, or Vertex and work with those sections of our 3D model tool.</w:t>
+        <w:t xml:space="preserve"> tool, is that we are not just restricted to working with faces. We can change the mode to either Edge, or Vertex and work with those sections of our 3D model too.</w:t>
       </w:r>
     </w:p>
     <w:p>
@@ -1412,7 +1642,7 @@
                     <pic:cNvPicPr/>
                   </pic:nvPicPr>
                   <pic:blipFill>
-                    <a:blip r:embed="rId22"/>
+                    <a:blip r:embed="rId23"/>
                     <a:stretch>
                       <a:fillRect/>
                     </a:stretch>
@@ -1448,7 +1678,27 @@
         <w:t>E</w:t>
       </w:r>
       <w:r>
-        <w:t xml:space="preserve"> key on the keyboard and start extruding. You can hit either the X, or the Z key while pulling out the extrude, and then you will pull it out either in the X, or Z axis, in other words straight, instead of at an angle. I hit the X key while I was pulling it out and it pulled it out straight in the horizontal plane.</w:t>
+        <w:t xml:space="preserve"> key on the keyboard and start extruding. You can hit either the </w:t>
+      </w:r>
+      <w:r>
+        <w:rPr>
+          <w:rStyle w:val="BlueBoldenChar"/>
+          <w:rFonts w:eastAsiaTheme="minorHAnsi"/>
+        </w:rPr>
+        <w:t>X</w:t>
+      </w:r>
+      <w:r>
+        <w:t xml:space="preserve">, or the </w:t>
+      </w:r>
+      <w:r>
+        <w:rPr>
+          <w:rStyle w:val="BlueBoldenChar"/>
+          <w:rFonts w:eastAsiaTheme="minorHAnsi"/>
+        </w:rPr>
+        <w:t>Z</w:t>
+      </w:r>
+      <w:r>
+        <w:t xml:space="preserve"> key while pulling out the extrude, and then you will pull it out either in the X, or Z axis, in other words straight, instead of at an angle. I hit the X key while I was pulling it out and it pulled it out straight in the horizontal plane.</w:t>
       </w:r>
     </w:p>
     <w:p/>
@@ -1490,7 +1740,7 @@
                     <pic:cNvPicPr/>
                   </pic:nvPicPr>
                   <pic:blipFill>
-                    <a:blip r:embed="rId23">
+                    <a:blip r:embed="rId24">
                       <a:extLst>
                         <a:ext uri="{28A0092B-C50C-407E-A947-70E740481C1C}">
                           <a14:useLocalDpi xmlns:a14="http://schemas.microsoft.com/office/drawing/2010/main" val="0"/>
@@ -1544,7 +1794,7 @@
                     <pic:cNvPicPr/>
                   </pic:nvPicPr>
                   <pic:blipFill>
-                    <a:blip r:embed="rId24"/>
+                    <a:blip r:embed="rId25"/>
                     <a:stretch>
                       <a:fillRect/>
                     </a:stretch>
@@ -1590,7 +1840,13 @@
         <w:t>Z axis</w:t>
       </w:r>
       <w:r>
-        <w:t xml:space="preserve"> and it pulled it straight upward.</w:t>
+        <w:t xml:space="preserve"> and </w:t>
+      </w:r>
+      <w:r>
+        <w:t>as you can see the Z axis enabled it to be pulled perfectly straight,</w:t>
+      </w:r>
+      <w:r>
+        <w:t xml:space="preserve"> upward.</w:t>
       </w:r>
     </w:p>
     <w:p>
@@ -1614,7 +1870,7 @@
                     <pic:cNvPicPr/>
                   </pic:nvPicPr>
                   <pic:blipFill>
-                    <a:blip r:embed="rId25"/>
+                    <a:blip r:embed="rId26"/>
                     <a:stretch>
                       <a:fillRect/>
                     </a:stretch>
@@ -1638,7 +1894,19 @@
     <w:p/>
     <w:p>
       <w:r>
-        <w:t>Now here, I went back to face mode and selected the front face of the section I just extruded and pulled it out. I kind of looks like a chair. So, you can get an idea of how we can use this extrude to create different objects, and mold them into something that we want.</w:t>
+        <w:t>Now here, I went back to face mode and selected the front face of the section I just extruded and pulled it out. I</w:t>
+      </w:r>
+      <w:r>
+        <w:t>t now,</w:t>
+      </w:r>
+      <w:r>
+        <w:t xml:space="preserve"> kind of looks like a chair. So, you can get an idea of how we can use this extrude </w:t>
+      </w:r>
+      <w:r>
+        <w:t xml:space="preserve">method </w:t>
+      </w:r>
+      <w:r>
+        <w:t>to create different objects, and mold them into something that we want.</w:t>
       </w:r>
     </w:p>
     <w:p/>
@@ -1664,7 +1932,7 @@
                     <pic:cNvPicPr/>
                   </pic:nvPicPr>
                   <pic:blipFill>
-                    <a:blip r:embed="rId26"/>
+                    <a:blip r:embed="rId27"/>
                     <a:stretch>
                       <a:fillRect/>
                     </a:stretch>
@@ -1690,11 +1958,11 @@
       <w:pPr>
         <w:pStyle w:val="Heading1"/>
       </w:pPr>
-      <w:bookmarkStart w:id="2" w:name="_Toc186715046"/>
+      <w:bookmarkStart w:id="3" w:name="_Toc186793488"/>
       <w:r>
         <w:t>Extruding a Vertex</w:t>
       </w:r>
-      <w:bookmarkEnd w:id="2"/>
+      <w:bookmarkEnd w:id="3"/>
     </w:p>
     <w:p>
       <w:r>
@@ -1727,7 +1995,7 @@
                     <pic:cNvPicPr/>
                   </pic:nvPicPr>
                   <pic:blipFill>
-                    <a:blip r:embed="rId27"/>
+                    <a:blip r:embed="rId28"/>
                     <a:stretch>
                       <a:fillRect/>
                     </a:stretch>
@@ -1764,7 +2032,23 @@
         <w:t xml:space="preserve"> to extrude it.</w:t>
       </w:r>
       <w:r>
-        <w:t xml:space="preserve"> If you hit the X on your gizmo in the Viewport, you can create a flat line because you are doing it in the X axis.</w:t>
+        <w:t xml:space="preserve"> If you hit the </w:t>
+      </w:r>
+      <w:r>
+        <w:rPr>
+          <w:rStyle w:val="BlueBoldenChar"/>
+          <w:rFonts w:eastAsiaTheme="minorHAnsi"/>
+        </w:rPr>
+        <w:t>X</w:t>
+      </w:r>
+      <w:r>
+        <w:t xml:space="preserve"> on your gizmo in the Viewport, you can create a flat line because you are </w:t>
+      </w:r>
+      <w:r>
+        <w:t xml:space="preserve">now restricting this line to </w:t>
+      </w:r>
+      <w:r>
+        <w:t>the X axis.</w:t>
       </w:r>
     </w:p>
     <w:p>
@@ -1789,7 +2073,7 @@
                     <pic:cNvPicPr/>
                   </pic:nvPicPr>
                   <pic:blipFill>
-                    <a:blip r:embed="rId28"/>
+                    <a:blip r:embed="rId29"/>
                     <a:stretch>
                       <a:fillRect/>
                     </a:stretch>
@@ -1815,6 +2099,19 @@
       <w:r>
         <w:t>Here I have the vertex selected while having the X selected on the Gizmo</w:t>
       </w:r>
+      <w:r>
+        <w:t xml:space="preserve">. Also make sure you are in </w:t>
+      </w:r>
+      <w:r>
+        <w:rPr>
+          <w:rStyle w:val="BlueBoldenChar"/>
+          <w:rFonts w:eastAsiaTheme="minorHAnsi"/>
+        </w:rPr>
+        <w:t>Front Orthographic</w:t>
+      </w:r>
+      <w:r>
+        <w:t xml:space="preserve"> view when doing this.</w:t>
+      </w:r>
     </w:p>
     <w:p/>
     <w:p>
@@ -1823,9 +2120,9 @@
           <w:noProof/>
         </w:rPr>
         <w:drawing>
-          <wp:inline distT="0" distB="0" distL="0" distR="0" wp14:anchorId="654DBF7A" wp14:editId="72B79424">
-            <wp:extent cx="2543530" cy="2314898"/>
-            <wp:effectExtent l="0" t="0" r="9525" b="9525"/>
+          <wp:inline distT="0" distB="0" distL="0" distR="0" wp14:anchorId="654DBF7A" wp14:editId="5C4C181C">
+            <wp:extent cx="2135011" cy="1943100"/>
+            <wp:effectExtent l="0" t="0" r="0" b="0"/>
             <wp:docPr id="932850608" name="Picture 1"/>
             <wp:cNvGraphicFramePr>
               <a:graphicFrameLocks xmlns:a="http://schemas.openxmlformats.org/drawingml/2006/main" noChangeAspect="1"/>
@@ -1838,7 +2135,7 @@
                     <pic:cNvPicPr/>
                   </pic:nvPicPr>
                   <pic:blipFill>
-                    <a:blip r:embed="rId29"/>
+                    <a:blip r:embed="rId30"/>
                     <a:stretch>
                       <a:fillRect/>
                     </a:stretch>
@@ -1846,7 +2143,7 @@
                   <pic:spPr>
                     <a:xfrm>
                       <a:off x="0" y="0"/>
-                      <a:ext cx="2543530" cy="2314898"/>
+                      <a:ext cx="2136928" cy="1944845"/>
                     </a:xfrm>
                     <a:prstGeom prst="rect">
                       <a:avLst/>
@@ -1871,17 +2168,13 @@
         <w:t>E</w:t>
       </w:r>
       <w:r>
-        <w:t xml:space="preserve"> key for each vertex that you create, and draw out your outline. So, if you have an image that </w:t>
-      </w:r>
-      <w:proofErr w:type="spellStart"/>
-      <w:proofErr w:type="gramStart"/>
-      <w:r>
-        <w:t>your</w:t>
-      </w:r>
-      <w:proofErr w:type="spellEnd"/>
-      <w:proofErr w:type="gramEnd"/>
-      <w:r>
-        <w:t xml:space="preserve"> are trying to trace along, you can see where you can use this technique to do that.</w:t>
+        <w:t xml:space="preserve"> key for each vertex that you create, and draw out your outline. </w:t>
+      </w:r>
+      <w:r>
+        <w:t xml:space="preserve">This method can be used if you are trying to trace along the outline of an image; </w:t>
+      </w:r>
+      <w:r>
+        <w:t>you can see where you can use this technique to do that.</w:t>
       </w:r>
     </w:p>
     <w:p>
@@ -1905,7 +2198,7 @@
                     <pic:cNvPicPr/>
                   </pic:nvPicPr>
                   <pic:blipFill>
-                    <a:blip r:embed="rId30"/>
+                    <a:blip r:embed="rId31"/>
                     <a:stretch>
                       <a:fillRect/>
                     </a:stretch>
@@ -1953,7 +2246,7 @@
                     <pic:cNvPicPr/>
                   </pic:nvPicPr>
                   <pic:blipFill>
-                    <a:blip r:embed="rId31"/>
+                    <a:blip r:embed="rId32"/>
                     <a:stretch>
                       <a:fillRect/>
                     </a:stretch>
@@ -2000,7 +2293,7 @@
                     <pic:cNvPicPr/>
                   </pic:nvPicPr>
                   <pic:blipFill>
-                    <a:blip r:embed="rId32"/>
+                    <a:blip r:embed="rId33"/>
                     <a:stretch>
                       <a:fillRect/>
                     </a:stretch>
@@ -2033,7 +2326,17 @@
         <w:t>7</w:t>
       </w:r>
       <w:r>
-        <w:t xml:space="preserve"> to go to top view. </w:t>
+        <w:t xml:space="preserve"> to go to </w:t>
+      </w:r>
+      <w:r>
+        <w:rPr>
+          <w:rStyle w:val="BlueBoldenChar"/>
+          <w:rFonts w:eastAsiaTheme="minorHAnsi"/>
+        </w:rPr>
+        <w:t>top view</w:t>
+      </w:r>
+      <w:r>
+        <w:t xml:space="preserve">. </w:t>
       </w:r>
       <w:r>
         <w:t xml:space="preserve">Hit the </w:t>
@@ -2073,7 +2376,7 @@
                     <pic:cNvPicPr/>
                   </pic:nvPicPr>
                   <pic:blipFill>
-                    <a:blip r:embed="rId33"/>
+                    <a:blip r:embed="rId34"/>
                     <a:stretch>
                       <a:fillRect/>
                     </a:stretch>
@@ -2122,7 +2425,7 @@
                     <pic:cNvPicPr/>
                   </pic:nvPicPr>
                   <pic:blipFill>
-                    <a:blip r:embed="rId34"/>
+                    <a:blip r:embed="rId35"/>
                     <a:stretch>
                       <a:fillRect/>
                     </a:stretch>
@@ -2169,7 +2472,7 @@
                     <pic:cNvPicPr/>
                   </pic:nvPicPr>
                   <pic:blipFill>
-                    <a:blip r:embed="rId35"/>
+                    <a:blip r:embed="rId36"/>
                     <a:stretch>
                       <a:fillRect/>
                     </a:stretch>
@@ -2217,7 +2520,7 @@
                     <pic:cNvPicPr/>
                   </pic:nvPicPr>
                   <pic:blipFill>
-                    <a:blip r:embed="rId36"/>
+                    <a:blip r:embed="rId37"/>
                     <a:stretch>
                       <a:fillRect/>
                     </a:stretch>
@@ -2243,26 +2546,65 @@
       <w:pPr>
         <w:pStyle w:val="Heading1"/>
       </w:pPr>
-      <w:bookmarkStart w:id="3" w:name="_Toc186715047"/>
+      <w:bookmarkStart w:id="4" w:name="_Toc186793489"/>
       <w:r>
         <w:t>The Little Arrow to more Mischief</w:t>
       </w:r>
-      <w:bookmarkEnd w:id="3"/>
+      <w:bookmarkEnd w:id="4"/>
     </w:p>
     <w:p>
       <w:r>
         <w:t>If you look at the extrude tool, you will see it has a little arrow in the bottom right-hand corner and the little arrow means we can do even more extruding, just a little bit differently from the main method.</w:t>
+      </w:r>
+    </w:p>
+    <w:p>
+      <w:r>
+        <w:drawing>
+          <wp:inline distT="0" distB="0" distL="0" distR="0" wp14:anchorId="2CC27526" wp14:editId="3B150E84">
+            <wp:extent cx="1295581" cy="1038370"/>
+            <wp:effectExtent l="0" t="0" r="0" b="9525"/>
+            <wp:docPr id="22437328" name="Picture 1"/>
+            <wp:cNvGraphicFramePr>
+              <a:graphicFrameLocks xmlns:a="http://schemas.openxmlformats.org/drawingml/2006/main" noChangeAspect="1"/>
+            </wp:cNvGraphicFramePr>
+            <a:graphic xmlns:a="http://schemas.openxmlformats.org/drawingml/2006/main">
+              <a:graphicData uri="http://schemas.openxmlformats.org/drawingml/2006/picture">
+                <pic:pic xmlns:pic="http://schemas.openxmlformats.org/drawingml/2006/picture">
+                  <pic:nvPicPr>
+                    <pic:cNvPr id="22437328" name=""/>
+                    <pic:cNvPicPr/>
+                  </pic:nvPicPr>
+                  <pic:blipFill>
+                    <a:blip r:embed="rId38"/>
+                    <a:stretch>
+                      <a:fillRect/>
+                    </a:stretch>
+                  </pic:blipFill>
+                  <pic:spPr>
+                    <a:xfrm>
+                      <a:off x="0" y="0"/>
+                      <a:ext cx="1295581" cy="1038370"/>
+                    </a:xfrm>
+                    <a:prstGeom prst="rect">
+                      <a:avLst/>
+                    </a:prstGeom>
+                  </pic:spPr>
+                </pic:pic>
+              </a:graphicData>
+            </a:graphic>
+          </wp:inline>
+        </w:drawing>
       </w:r>
     </w:p>
     <w:p>
       <w:pPr>
         <w:pStyle w:val="Heading1"/>
       </w:pPr>
-      <w:bookmarkStart w:id="4" w:name="_Toc186715048"/>
+      <w:bookmarkStart w:id="5" w:name="_Toc186793490"/>
       <w:r>
         <w:t>Manifold Extruding</w:t>
       </w:r>
-      <w:bookmarkEnd w:id="4"/>
+      <w:bookmarkEnd w:id="5"/>
     </w:p>
     <w:p>
       <w:r>
@@ -2274,6 +2616,7 @@
         <w:rPr>
           <w:noProof/>
         </w:rPr>
+        <w:lastRenderedPageBreak/>
         <w:drawing>
           <wp:inline distT="0" distB="0" distL="0" distR="0" wp14:anchorId="18F721E6" wp14:editId="113C6F48">
             <wp:extent cx="2390775" cy="2361350"/>
@@ -2290,7 +2633,7 @@
                     <pic:cNvPicPr/>
                   </pic:nvPicPr>
                   <pic:blipFill>
-                    <a:blip r:embed="rId37"/>
+                    <a:blip r:embed="rId39"/>
                     <a:stretch>
                       <a:fillRect/>
                     </a:stretch>
@@ -2334,7 +2677,6 @@
         <w:rPr>
           <w:noProof/>
         </w:rPr>
-        <w:lastRenderedPageBreak/>
         <w:drawing>
           <wp:inline distT="0" distB="0" distL="0" distR="0" wp14:anchorId="356D192F" wp14:editId="356BDF3D">
             <wp:extent cx="2657846" cy="2419688"/>
@@ -2351,7 +2693,7 @@
                     <pic:cNvPicPr/>
                   </pic:nvPicPr>
                   <pic:blipFill>
-                    <a:blip r:embed="rId38"/>
+                    <a:blip r:embed="rId40"/>
                     <a:stretch>
                       <a:fillRect/>
                     </a:stretch>
@@ -2382,6 +2724,7 @@
         <w:rPr>
           <w:noProof/>
         </w:rPr>
+        <w:lastRenderedPageBreak/>
         <w:drawing>
           <wp:inline distT="0" distB="0" distL="0" distR="0" wp14:anchorId="6CE4995C" wp14:editId="6DA811C8">
             <wp:extent cx="3905250" cy="3176353"/>
@@ -2398,7 +2741,7 @@
                     <pic:cNvPicPr/>
                   </pic:nvPicPr>
                   <pic:blipFill>
-                    <a:blip r:embed="rId39"/>
+                    <a:blip r:embed="rId41"/>
                     <a:stretch>
                       <a:fillRect/>
                     </a:stretch>
@@ -2423,11 +2766,11 @@
       <w:pPr>
         <w:pStyle w:val="Heading1"/>
       </w:pPr>
-      <w:bookmarkStart w:id="5" w:name="_Toc186715049"/>
+      <w:bookmarkStart w:id="6" w:name="_Toc186793491"/>
       <w:r>
         <w:t>Extrude Along Normals</w:t>
       </w:r>
-      <w:bookmarkEnd w:id="5"/>
+      <w:bookmarkEnd w:id="6"/>
     </w:p>
     <w:p>
       <w:r>
@@ -2466,7 +2809,6 @@
         <w:rPr>
           <w:noProof/>
         </w:rPr>
-        <w:lastRenderedPageBreak/>
         <w:drawing>
           <wp:inline distT="0" distB="0" distL="0" distR="0" wp14:anchorId="0C858F0D" wp14:editId="7EDF9285">
             <wp:extent cx="3657523" cy="2623875"/>
@@ -2483,7 +2825,7 @@
                     <pic:cNvPicPr/>
                   </pic:nvPicPr>
                   <pic:blipFill>
-                    <a:blip r:embed="rId40"/>
+                    <a:blip r:embed="rId42"/>
                     <a:stretch>
                       <a:fillRect/>
                     </a:stretch>
@@ -2514,6 +2856,7 @@
         <w:rPr>
           <w:noProof/>
         </w:rPr>
+        <w:lastRenderedPageBreak/>
         <w:drawing>
           <wp:inline distT="0" distB="0" distL="0" distR="0" wp14:anchorId="3E0323C7" wp14:editId="5D943282">
             <wp:extent cx="3800475" cy="3410871"/>
@@ -2530,7 +2873,7 @@
                     <pic:cNvPicPr/>
                   </pic:nvPicPr>
                   <pic:blipFill>
-                    <a:blip r:embed="rId41"/>
+                    <a:blip r:embed="rId43"/>
                     <a:stretch>
                       <a:fillRect/>
                     </a:stretch>
@@ -2556,7 +2899,6 @@
         <w:rPr>
           <w:noProof/>
         </w:rPr>
-        <w:lastRenderedPageBreak/>
         <w:drawing>
           <wp:inline distT="0" distB="0" distL="0" distR="0" wp14:anchorId="2AC84BF6" wp14:editId="6116D72F">
             <wp:extent cx="2619741" cy="2600688"/>
@@ -2573,7 +2915,7 @@
                     <pic:cNvPicPr/>
                   </pic:nvPicPr>
                   <pic:blipFill>
-                    <a:blip r:embed="rId42"/>
+                    <a:blip r:embed="rId44"/>
                     <a:stretch>
                       <a:fillRect/>
                     </a:stretch>
@@ -2598,13 +2940,27 @@
       <w:r>
         <w:t xml:space="preserve">You can turn on the Normals by going here. The Normals </w:t>
       </w:r>
-      <w:proofErr w:type="gramStart"/>
-      <w:r>
-        <w:t>show</w:t>
-      </w:r>
-      <w:proofErr w:type="gramEnd"/>
-      <w:r>
-        <w:t xml:space="preserve"> in which direction the faces are facing. Wheater they are facing inward on the object or outward. Checking the box for Face Orientation will turn them on. We can see all of our faces are face outward because they are all colored blue now.</w:t>
+      <w:r>
+        <w:t>shows</w:t>
+      </w:r>
+      <w:r>
+        <w:t xml:space="preserve"> in which direction the faces are facing. Wheater they are facing inward on the object or outward. Checking the box for </w:t>
+      </w:r>
+      <w:r>
+        <w:rPr>
+          <w:rStyle w:val="BlueBoldenChar"/>
+          <w:rFonts w:eastAsiaTheme="minorHAnsi"/>
+        </w:rPr>
+        <w:t>Face Orientation</w:t>
+      </w:r>
+      <w:r>
+        <w:t xml:space="preserve"> will turn them on. We can see all of our faces are fac</w:t>
+      </w:r>
+      <w:r>
+        <w:t>ing</w:t>
+      </w:r>
+      <w:r>
+        <w:t xml:space="preserve"> outward because they are all colored blue now.</w:t>
       </w:r>
     </w:p>
     <w:p>
@@ -2612,6 +2968,7 @@
         <w:rPr>
           <w:noProof/>
         </w:rPr>
+        <w:lastRenderedPageBreak/>
         <w:drawing>
           <wp:inline distT="0" distB="0" distL="0" distR="0" wp14:anchorId="0B568605" wp14:editId="240F8DC3">
             <wp:extent cx="5943600" cy="3192145"/>
@@ -2628,7 +2985,7 @@
                     <pic:cNvPicPr/>
                   </pic:nvPicPr>
                   <pic:blipFill>
-                    <a:blip r:embed="rId43"/>
+                    <a:blip r:embed="rId45"/>
                     <a:stretch>
                       <a:fillRect/>
                     </a:stretch>
@@ -2670,7 +3027,6 @@
         <w:rPr>
           <w:noProof/>
         </w:rPr>
-        <w:lastRenderedPageBreak/>
         <w:drawing>
           <wp:inline distT="0" distB="0" distL="0" distR="0" wp14:anchorId="2B58F306" wp14:editId="0E7006B9">
             <wp:extent cx="4848902" cy="4334480"/>
@@ -2687,7 +3043,7 @@
                     <pic:cNvPicPr/>
                   </pic:nvPicPr>
                   <pic:blipFill>
-                    <a:blip r:embed="rId44"/>
+                    <a:blip r:embed="rId46"/>
                     <a:stretch>
                       <a:fillRect/>
                     </a:stretch>
@@ -2718,6 +3074,7 @@
         <w:rPr>
           <w:noProof/>
         </w:rPr>
+        <w:lastRenderedPageBreak/>
         <w:drawing>
           <wp:inline distT="0" distB="0" distL="0" distR="0" wp14:anchorId="3CFFC913" wp14:editId="09702D62">
             <wp:extent cx="5943600" cy="2486025"/>
@@ -2734,7 +3091,7 @@
                     <pic:cNvPicPr/>
                   </pic:nvPicPr>
                   <pic:blipFill>
-                    <a:blip r:embed="rId45"/>
+                    <a:blip r:embed="rId47"/>
                     <a:stretch>
                       <a:fillRect/>
                     </a:stretch>
@@ -2757,7 +3114,27 @@
     </w:p>
     <w:p>
       <w:r>
-        <w:t>Don’t forget to turn off your normals by unchecking that little box under the Overlay menu again.</w:t>
+        <w:t xml:space="preserve">Don’t forget to turn off your </w:t>
+      </w:r>
+      <w:r>
+        <w:rPr>
+          <w:rStyle w:val="BlueBoldenChar"/>
+          <w:rFonts w:eastAsiaTheme="minorHAnsi"/>
+        </w:rPr>
+        <w:t xml:space="preserve">normals </w:t>
+      </w:r>
+      <w:r>
+        <w:t xml:space="preserve">by unchecking that little box under the </w:t>
+      </w:r>
+      <w:r>
+        <w:rPr>
+          <w:rStyle w:val="BlueBoldenChar"/>
+          <w:rFonts w:eastAsiaTheme="minorHAnsi"/>
+        </w:rPr>
+        <w:t>Overlay</w:t>
+      </w:r>
+      <w:r>
+        <w:t xml:space="preserve"> menu again.</w:t>
       </w:r>
     </w:p>
     <w:p>
@@ -2765,7 +3142,6 @@
         <w:rPr>
           <w:noProof/>
         </w:rPr>
-        <w:lastRenderedPageBreak/>
         <w:drawing>
           <wp:inline distT="0" distB="0" distL="0" distR="0" wp14:anchorId="140F5C6A" wp14:editId="2C5906EE">
             <wp:extent cx="3543795" cy="1333686"/>
@@ -2782,7 +3158,7 @@
                     <pic:cNvPicPr/>
                   </pic:nvPicPr>
                   <pic:blipFill>
-                    <a:blip r:embed="rId46"/>
+                    <a:blip r:embed="rId48"/>
                     <a:stretch>
                       <a:fillRect/>
                     </a:stretch>
@@ -2807,15 +3183,25 @@
       <w:pPr>
         <w:pStyle w:val="Heading1"/>
       </w:pPr>
-      <w:bookmarkStart w:id="6" w:name="_Toc186715050"/>
+      <w:bookmarkStart w:id="7" w:name="_Toc186793492"/>
       <w:r>
         <w:t>Extrude Individual</w:t>
       </w:r>
-      <w:bookmarkEnd w:id="6"/>
-    </w:p>
-    <w:p>
-      <w:r>
-        <w:t>Here we are going to demonstrate what happens when we use the Extrude Individual Option of the Extrude Tool.</w:t>
+      <w:bookmarkEnd w:id="7"/>
+    </w:p>
+    <w:p>
+      <w:r>
+        <w:t xml:space="preserve">Here we are going to demonstrate what happens when we use the </w:t>
+      </w:r>
+      <w:r>
+        <w:rPr>
+          <w:rStyle w:val="BlueBoldenChar"/>
+          <w:rFonts w:eastAsiaTheme="minorHAnsi"/>
+        </w:rPr>
+        <w:t>Extrude Individual</w:t>
+      </w:r>
+      <w:r>
+        <w:t xml:space="preserve"> Option of the Extrude Tool.</w:t>
       </w:r>
     </w:p>
     <w:p>
@@ -2839,7 +3225,7 @@
                     <pic:cNvPicPr/>
                   </pic:nvPicPr>
                   <pic:blipFill>
-                    <a:blip r:embed="rId47"/>
+                    <a:blip r:embed="rId49"/>
                     <a:stretch>
                       <a:fillRect/>
                     </a:stretch>
@@ -2870,6 +3256,7 @@
         <w:rPr>
           <w:noProof/>
         </w:rPr>
+        <w:lastRenderedPageBreak/>
         <w:drawing>
           <wp:inline distT="0" distB="0" distL="0" distR="0" wp14:anchorId="228D5E72" wp14:editId="38F44436">
             <wp:extent cx="2590806" cy="2515775"/>
@@ -2886,7 +3273,7 @@
                     <pic:cNvPicPr/>
                   </pic:nvPicPr>
                   <pic:blipFill>
-                    <a:blip r:embed="rId48"/>
+                    <a:blip r:embed="rId50"/>
                     <a:stretch>
                       <a:fillRect/>
                     </a:stretch>
@@ -2910,7 +3297,6 @@
     <w:p/>
     <w:p>
       <w:r>
-        <w:lastRenderedPageBreak/>
         <w:t xml:space="preserve">Now this is what happens when I use the </w:t>
       </w:r>
       <w:r>
@@ -2924,13 +3310,11 @@
         <w:t xml:space="preserve"> Tool.</w:t>
       </w:r>
       <w:r>
-        <w:t xml:space="preserve"> </w:t>
-      </w:r>
-      <w:proofErr w:type="gramStart"/>
-      <w:r>
-        <w:t>Again</w:t>
-      </w:r>
-      <w:proofErr w:type="gramEnd"/>
+        <w:t xml:space="preserve"> Again</w:t>
+      </w:r>
+      <w:r>
+        <w:t>,</w:t>
+      </w:r>
       <w:r>
         <w:t xml:space="preserve"> you can use this tool to pull individual faces outward, or push them inward.</w:t>
       </w:r>
@@ -2956,7 +3340,7 @@
                     <pic:cNvPicPr/>
                   </pic:nvPicPr>
                   <pic:blipFill>
-                    <a:blip r:embed="rId49"/>
+                    <a:blip r:embed="rId51"/>
                     <a:stretch>
                       <a:fillRect/>
                     </a:stretch>
@@ -2982,11 +3366,11 @@
       <w:pPr>
         <w:pStyle w:val="Heading1"/>
       </w:pPr>
-      <w:bookmarkStart w:id="7" w:name="_Toc186715051"/>
+      <w:bookmarkStart w:id="8" w:name="_Toc186793493"/>
       <w:r>
         <w:t>Extrude to Cursor</w:t>
       </w:r>
-      <w:bookmarkEnd w:id="7"/>
+      <w:bookmarkEnd w:id="8"/>
     </w:p>
     <w:p>
       <w:r>
@@ -2998,6 +3382,7 @@
         <w:rPr>
           <w:noProof/>
         </w:rPr>
+        <w:lastRenderedPageBreak/>
         <w:drawing>
           <wp:inline distT="0" distB="0" distL="0" distR="0" wp14:anchorId="7BDCACA9" wp14:editId="10FB43DE">
             <wp:extent cx="5943600" cy="2555240"/>
@@ -3014,7 +3399,7 @@
                     <pic:cNvPicPr/>
                   </pic:nvPicPr>
                   <pic:blipFill>
-                    <a:blip r:embed="rId50"/>
+                    <a:blip r:embed="rId52"/>
                     <a:stretch>
                       <a:fillRect/>
                     </a:stretch>
@@ -3068,7 +3453,7 @@
                     <pic:cNvPicPr/>
                   </pic:nvPicPr>
                   <pic:blipFill>
-                    <a:blip r:embed="rId51"/>
+                    <a:blip r:embed="rId53"/>
                     <a:stretch>
                       <a:fillRect/>
                     </a:stretch>
@@ -3115,7 +3500,7 @@
       </w:r>
     </w:p>
     <w:sectPr>
-      <w:headerReference w:type="default" r:id="rId52"/>
+      <w:headerReference w:type="default" r:id="rId54"/>
       <w:pgSz w:w="12240" w:h="15840"/>
       <w:pgMar w:top="720" w:right="1440" w:bottom="720" w:left="1440" w:header="720" w:footer="720" w:gutter="0"/>
       <w:cols w:space="720"/>

</xml_diff>